<commit_message>
prima di causare errori
</commit_message>
<xml_diff>
--- a/Progetto Start-Up/documentazione.docx
+++ b/Progetto Start-Up/documentazione.docx
@@ -1215,7 +1215,33 @@
         <w:rPr>
           <w:rFonts w:ascii="Times New Roman" w:hAnsi="Times New Roman" w:cs="Times New Roman"/>
         </w:rPr>
-        <w:t xml:space="preserve">con valutazione numerica e una discorsiva </w:t>
+        <w:t xml:space="preserve">con valutazione </w:t>
+      </w:r>
+      <w:proofErr w:type="gramStart"/>
+      <w:r>
+        <w:rPr>
+          <w:rFonts w:ascii="Times New Roman" w:hAnsi="Times New Roman" w:cs="Times New Roman"/>
+        </w:rPr>
+        <w:t>numerica</w:t>
+      </w:r>
+      <w:r>
+        <w:rPr>
+          <w:rFonts w:ascii="Times New Roman" w:hAnsi="Times New Roman" w:cs="Times New Roman"/>
+        </w:rPr>
+        <w:t>(</w:t>
+      </w:r>
+      <w:proofErr w:type="gramEnd"/>
+      <w:r>
+        <w:rPr>
+          <w:rFonts w:ascii="Times New Roman" w:hAnsi="Times New Roman" w:cs="Times New Roman"/>
+        </w:rPr>
+        <w:t>ipotizzando che il voto sia da 1 a 5)</w:t>
+      </w:r>
+      <w:r>
+        <w:rPr>
+          <w:rFonts w:ascii="Times New Roman" w:hAnsi="Times New Roman" w:cs="Times New Roman"/>
+        </w:rPr>
+        <w:t xml:space="preserve"> e una discorsiva </w:t>
       </w:r>
       <w:r>
         <w:rPr>
@@ -1398,7 +1424,25 @@
           <w:sz w:val="22"/>
           <w:szCs w:val="22"/>
         </w:rPr>
-        <w:t>verrà implementato una opzione di ricerca di un viaggio che restituirà ai passeggeri un elenco di tutte le destinazioni con i dati inseriti attraverso un form.</w:t>
+        <w:t xml:space="preserve">verrà implementato una opzione di ricerca di un viaggio che restituirà ai passeggeri un elenco di tutte le destinazioni con i dati inseriti attraverso un </w:t>
+      </w:r>
+      <w:proofErr w:type="spellStart"/>
+      <w:r>
+        <w:rPr>
+          <w:color w:val="000000"/>
+          <w:sz w:val="22"/>
+          <w:szCs w:val="22"/>
+        </w:rPr>
+        <w:t>form</w:t>
+      </w:r>
+      <w:proofErr w:type="spellEnd"/>
+      <w:r>
+        <w:rPr>
+          <w:color w:val="000000"/>
+          <w:sz w:val="22"/>
+          <w:szCs w:val="22"/>
+        </w:rPr>
+        <w:t>.</w:t>
       </w:r>
     </w:p>
     <w:p>
@@ -1412,7 +1456,25 @@
           <w:sz w:val="22"/>
           <w:szCs w:val="22"/>
         </w:rPr>
-        <w:t>la piattaforma include una sezione in cui alla conclusione del viaggio gli utenti potranno aggiungere una recensione agli altri utenti, es: un autista valuterà il comportamento del passeggero/i e aggiunge una descrizione del feedback , il passeggero potrà fare altrettanto con l'autista .</w:t>
+        <w:t xml:space="preserve">la piattaforma include una sezione in cui alla conclusione del viaggio gli utenti potranno aggiungere una recensione agli altri utenti, es: un autista valuterà il comportamento del passeggero/i e aggiunge una descrizione del </w:t>
+      </w:r>
+      <w:proofErr w:type="gramStart"/>
+      <w:r>
+        <w:rPr>
+          <w:color w:val="000000"/>
+          <w:sz w:val="22"/>
+          <w:szCs w:val="22"/>
+        </w:rPr>
+        <w:t>feedback ,</w:t>
+      </w:r>
+      <w:proofErr w:type="gramEnd"/>
+      <w:r>
+        <w:rPr>
+          <w:color w:val="000000"/>
+          <w:sz w:val="22"/>
+          <w:szCs w:val="22"/>
+        </w:rPr>
+        <w:t xml:space="preserve"> il passeggero potrà fare altrettanto con l'autista .</w:t>
       </w:r>
     </w:p>
     <w:p>
@@ -1426,7 +1488,25 @@
           <w:sz w:val="22"/>
           <w:szCs w:val="22"/>
         </w:rPr>
-        <w:t>I feedback potranno essere visualizzati a seconda dell'utente per valutare se partecipare al viaggio in caso dei passeggeri o accettare il passeggero in caso dell'autista.</w:t>
+        <w:t xml:space="preserve">I </w:t>
+      </w:r>
+      <w:proofErr w:type="gramStart"/>
+      <w:r>
+        <w:rPr>
+          <w:color w:val="000000"/>
+          <w:sz w:val="22"/>
+          <w:szCs w:val="22"/>
+        </w:rPr>
+        <w:t>feedback</w:t>
+      </w:r>
+      <w:proofErr w:type="gramEnd"/>
+      <w:r>
+        <w:rPr>
+          <w:color w:val="000000"/>
+          <w:sz w:val="22"/>
+          <w:szCs w:val="22"/>
+        </w:rPr>
+        <w:t xml:space="preserve"> potranno essere visualizzati a seconda dell'utente per valutare se partecipare al viaggio in caso dei passeggeri o accettare il passeggero in caso dell'autista.</w:t>
       </w:r>
     </w:p>
     <w:p>
@@ -1463,7 +1543,25 @@
           <w:sz w:val="48"/>
           <w:szCs w:val="48"/>
         </w:rPr>
-        <w:t>Tecnologie utilizzate html-php-MySQL-bootstrap</w:t>
+        <w:t>Tecnologie utilizzate html-</w:t>
+      </w:r>
+      <w:proofErr w:type="spellStart"/>
+      <w:r>
+        <w:rPr>
+          <w:rFonts w:ascii="Times New Roman" w:hAnsi="Times New Roman" w:cs="Times New Roman"/>
+          <w:sz w:val="48"/>
+          <w:szCs w:val="48"/>
+        </w:rPr>
+        <w:t>php</w:t>
+      </w:r>
+      <w:proofErr w:type="spellEnd"/>
+      <w:r>
+        <w:rPr>
+          <w:rFonts w:ascii="Times New Roman" w:hAnsi="Times New Roman" w:cs="Times New Roman"/>
+          <w:sz w:val="48"/>
+          <w:szCs w:val="48"/>
+        </w:rPr>
+        <w:t>-MySQL-bootstrap</w:t>
       </w:r>
     </w:p>
     <w:p>
@@ -1547,17 +1645,39 @@
           <w:lang w:eastAsia="it-IT"/>
           <w14:ligatures w14:val="none"/>
         </w:rPr>
-        <w:t xml:space="preserve"> v</w:t>
-      </w:r>
-      <w:r>
-        <w:rPr>
-          <w:rFonts w:ascii="Times New Roman" w:eastAsia="Times New Roman" w:hAnsi="Times New Roman" w:cs="Times New Roman"/>
-          <w:color w:val="000000"/>
-          <w:kern w:val="0"/>
-          <w:lang w:eastAsia="it-IT"/>
-          <w14:ligatures w14:val="none"/>
-        </w:rPr>
-        <w:t>erra spiegato</w:t>
+        <w:t xml:space="preserve"> </w:t>
+      </w:r>
+      <w:proofErr w:type="spellStart"/>
+      <w:r>
+        <w:rPr>
+          <w:rFonts w:ascii="Times New Roman" w:eastAsia="Times New Roman" w:hAnsi="Times New Roman" w:cs="Times New Roman"/>
+          <w:color w:val="000000"/>
+          <w:kern w:val="0"/>
+          <w:lang w:eastAsia="it-IT"/>
+          <w14:ligatures w14:val="none"/>
+        </w:rPr>
+        <w:t>v</w:t>
+      </w:r>
+      <w:r>
+        <w:rPr>
+          <w:rFonts w:ascii="Times New Roman" w:eastAsia="Times New Roman" w:hAnsi="Times New Roman" w:cs="Times New Roman"/>
+          <w:color w:val="000000"/>
+          <w:kern w:val="0"/>
+          <w:lang w:eastAsia="it-IT"/>
+          <w14:ligatures w14:val="none"/>
+        </w:rPr>
+        <w:t>erra</w:t>
+      </w:r>
+      <w:proofErr w:type="spellEnd"/>
+      <w:r>
+        <w:rPr>
+          <w:rFonts w:ascii="Times New Roman" w:eastAsia="Times New Roman" w:hAnsi="Times New Roman" w:cs="Times New Roman"/>
+          <w:color w:val="000000"/>
+          <w:kern w:val="0"/>
+          <w:lang w:eastAsia="it-IT"/>
+          <w14:ligatures w14:val="none"/>
+        </w:rPr>
+        <w:t xml:space="preserve"> spiegato</w:t>
       </w:r>
       <w:r>
         <w:rPr>
@@ -1669,17 +1789,51 @@
           <w:lang w:eastAsia="it-IT"/>
           <w14:ligatures w14:val="none"/>
         </w:rPr>
-        <w:t xml:space="preserve"> una programmazione full-stak </w:t>
-      </w:r>
-      <w:r>
-        <w:rPr>
-          <w:rFonts w:ascii="Times New Roman" w:eastAsia="Times New Roman" w:hAnsi="Times New Roman" w:cs="Times New Roman"/>
-          <w:color w:val="000000"/>
-          <w:kern w:val="0"/>
-          <w:lang w:eastAsia="it-IT"/>
-          <w14:ligatures w14:val="none"/>
-        </w:rPr>
-        <w:t xml:space="preserve"> che </w:t>
+        <w:t xml:space="preserve"> una programmazione full-</w:t>
+      </w:r>
+      <w:proofErr w:type="spellStart"/>
+      <w:proofErr w:type="gramStart"/>
+      <w:r>
+        <w:rPr>
+          <w:rFonts w:ascii="Times New Roman" w:eastAsia="Times New Roman" w:hAnsi="Times New Roman" w:cs="Times New Roman"/>
+          <w:color w:val="000000"/>
+          <w:kern w:val="0"/>
+          <w:lang w:eastAsia="it-IT"/>
+          <w14:ligatures w14:val="none"/>
+        </w:rPr>
+        <w:t>stak</w:t>
+      </w:r>
+      <w:proofErr w:type="spellEnd"/>
+      <w:r>
+        <w:rPr>
+          <w:rFonts w:ascii="Times New Roman" w:eastAsia="Times New Roman" w:hAnsi="Times New Roman" w:cs="Times New Roman"/>
+          <w:color w:val="000000"/>
+          <w:kern w:val="0"/>
+          <w:lang w:eastAsia="it-IT"/>
+          <w14:ligatures w14:val="none"/>
+        </w:rPr>
+        <w:t xml:space="preserve"> </w:t>
+      </w:r>
+      <w:r>
+        <w:rPr>
+          <w:rFonts w:ascii="Times New Roman" w:eastAsia="Times New Roman" w:hAnsi="Times New Roman" w:cs="Times New Roman"/>
+          <w:color w:val="000000"/>
+          <w:kern w:val="0"/>
+          <w:lang w:eastAsia="it-IT"/>
+          <w14:ligatures w14:val="none"/>
+        </w:rPr>
+        <w:t xml:space="preserve"> che</w:t>
+      </w:r>
+      <w:proofErr w:type="gramEnd"/>
+      <w:r>
+        <w:rPr>
+          <w:rFonts w:ascii="Times New Roman" w:eastAsia="Times New Roman" w:hAnsi="Times New Roman" w:cs="Times New Roman"/>
+          <w:color w:val="000000"/>
+          <w:kern w:val="0"/>
+          <w:lang w:eastAsia="it-IT"/>
+          <w14:ligatures w14:val="none"/>
+        </w:rPr>
+        <w:t xml:space="preserve"> </w:t>
       </w:r>
       <w:r>
         <w:rPr>
@@ -1824,6 +1978,7 @@
         </w:rPr>
         <w:t xml:space="preserve"> e css</w:t>
       </w:r>
+      <w:proofErr w:type="gramStart"/>
       <w:r>
         <w:rPr>
           <w:rFonts w:ascii="Times New Roman" w:eastAsia="Times New Roman" w:hAnsi="Times New Roman" w:cs="Times New Roman"/>
@@ -1852,7 +2007,18 @@
           <w:lang w:eastAsia="it-IT"/>
           <w14:ligatures w14:val="none"/>
         </w:rPr>
-        <w:t>; ci avvarremo di un framework per migliorare l`aspetto grafico chiamato bootstrap.</w:t>
+        <w:t>;</w:t>
+      </w:r>
+      <w:proofErr w:type="gramEnd"/>
+      <w:r>
+        <w:rPr>
+          <w:rFonts w:ascii="Times New Roman" w:eastAsia="Times New Roman" w:hAnsi="Times New Roman" w:cs="Times New Roman"/>
+          <w:color w:val="000000"/>
+          <w:kern w:val="0"/>
+          <w:lang w:eastAsia="it-IT"/>
+          <w14:ligatures w14:val="none"/>
+        </w:rPr>
+        <w:t xml:space="preserve"> ci avvarremo di un framework per migliorare l`aspetto grafico chiamato bootstrap.</w:t>
       </w:r>
     </w:p>
     <w:p>
@@ -1877,25 +2043,37 @@
         </w:rPr>
         <w:t xml:space="preserve">Nella sezione di back-and andremo a utilizzare </w:t>
       </w:r>
-      <w:r>
-        <w:rPr>
-          <w:rFonts w:ascii="Times New Roman" w:eastAsia="Times New Roman" w:hAnsi="Times New Roman" w:cs="Times New Roman"/>
-          <w:color w:val="000000"/>
-          <w:kern w:val="0"/>
-          <w:lang w:eastAsia="it-IT"/>
-          <w14:ligatures w14:val="none"/>
-        </w:rPr>
-        <w:t>php</w:t>
-      </w:r>
-      <w:r>
-        <w:rPr>
-          <w:rFonts w:ascii="Times New Roman" w:eastAsia="Times New Roman" w:hAnsi="Times New Roman" w:cs="Times New Roman"/>
-          <w:color w:val="000000"/>
-          <w:kern w:val="0"/>
-          <w:lang w:eastAsia="it-IT"/>
-          <w14:ligatures w14:val="none"/>
-        </w:rPr>
-        <w:t>(un linguaggio di programmazione)</w:t>
+      <w:proofErr w:type="gramStart"/>
+      <w:r>
+        <w:rPr>
+          <w:rFonts w:ascii="Times New Roman" w:eastAsia="Times New Roman" w:hAnsi="Times New Roman" w:cs="Times New Roman"/>
+          <w:color w:val="000000"/>
+          <w:kern w:val="0"/>
+          <w:lang w:eastAsia="it-IT"/>
+          <w14:ligatures w14:val="none"/>
+        </w:rPr>
+        <w:t>PHP</w:t>
+      </w:r>
+      <w:r>
+        <w:rPr>
+          <w:rFonts w:ascii="Times New Roman" w:eastAsia="Times New Roman" w:hAnsi="Times New Roman" w:cs="Times New Roman"/>
+          <w:color w:val="000000"/>
+          <w:kern w:val="0"/>
+          <w:lang w:eastAsia="it-IT"/>
+          <w14:ligatures w14:val="none"/>
+        </w:rPr>
+        <w:t>(</w:t>
+      </w:r>
+      <w:proofErr w:type="gramEnd"/>
+      <w:r>
+        <w:rPr>
+          <w:rFonts w:ascii="Times New Roman" w:eastAsia="Times New Roman" w:hAnsi="Times New Roman" w:cs="Times New Roman"/>
+          <w:color w:val="000000"/>
+          <w:kern w:val="0"/>
+          <w:lang w:eastAsia="it-IT"/>
+          <w14:ligatures w14:val="none"/>
+        </w:rPr>
+        <w:t>un linguaggio di programmazione)</w:t>
       </w:r>
       <w:r>
         <w:rPr>
@@ -1927,6 +2105,7 @@
         </w:rPr>
         <w:t xml:space="preserve">l'estensione </w:t>
       </w:r>
+      <w:proofErr w:type="spellStart"/>
       <w:r>
         <w:rPr>
           <w:rFonts w:ascii="Times New Roman" w:eastAsia="Times New Roman" w:hAnsi="Times New Roman" w:cs="Times New Roman"/>
@@ -1945,7 +2124,40 @@
           <w:lang w:eastAsia="it-IT"/>
           <w14:ligatures w14:val="none"/>
         </w:rPr>
-        <w:t>(MySQL improvedea)</w:t>
+        <w:t>I</w:t>
+      </w:r>
+      <w:proofErr w:type="spellEnd"/>
+      <w:r>
+        <w:rPr>
+          <w:rFonts w:ascii="Times New Roman" w:eastAsia="Times New Roman" w:hAnsi="Times New Roman" w:cs="Times New Roman"/>
+          <w:color w:val="000000"/>
+          <w:kern w:val="0"/>
+          <w:lang w:eastAsia="it-IT"/>
+          <w14:ligatures w14:val="none"/>
+        </w:rPr>
+        <w:t xml:space="preserve">(MySQL </w:t>
+      </w:r>
+      <w:proofErr w:type="spellStart"/>
+      <w:r>
+        <w:rPr>
+          <w:rFonts w:ascii="Times New Roman" w:eastAsia="Times New Roman" w:hAnsi="Times New Roman" w:cs="Times New Roman"/>
+          <w:color w:val="000000"/>
+          <w:kern w:val="0"/>
+          <w:lang w:eastAsia="it-IT"/>
+          <w14:ligatures w14:val="none"/>
+        </w:rPr>
+        <w:t>improvedea</w:t>
+      </w:r>
+      <w:proofErr w:type="spellEnd"/>
+      <w:r>
+        <w:rPr>
+          <w:rFonts w:ascii="Times New Roman" w:eastAsia="Times New Roman" w:hAnsi="Times New Roman" w:cs="Times New Roman"/>
+          <w:color w:val="000000"/>
+          <w:kern w:val="0"/>
+          <w:lang w:eastAsia="it-IT"/>
+          <w14:ligatures w14:val="none"/>
+        </w:rPr>
+        <w:t>)</w:t>
       </w:r>
       <w:r>
         <w:rPr>
@@ -2131,8 +2343,72 @@
         <w:rPr>
           <w:rFonts w:ascii="Times New Roman" w:hAnsi="Times New Roman" w:cs="Times New Roman"/>
         </w:rPr>
-        <w:t>Internet &gt; router &gt; proxy(firewall-acl) &gt;DMZ(stanza server)&gt;Dentro lan cè il db</w:t>
-      </w:r>
+        <w:t>Internet &gt; router &gt; proxy(firewall-</w:t>
+      </w:r>
+      <w:proofErr w:type="spellStart"/>
+      <w:r>
+        <w:rPr>
+          <w:rFonts w:ascii="Times New Roman" w:hAnsi="Times New Roman" w:cs="Times New Roman"/>
+        </w:rPr>
+        <w:t>acl</w:t>
+      </w:r>
+      <w:proofErr w:type="spellEnd"/>
+      <w:r>
+        <w:rPr>
+          <w:rFonts w:ascii="Times New Roman" w:hAnsi="Times New Roman" w:cs="Times New Roman"/>
+        </w:rPr>
+        <w:t>) &gt;</w:t>
+      </w:r>
+      <w:proofErr w:type="gramStart"/>
+      <w:r>
+        <w:rPr>
+          <w:rFonts w:ascii="Times New Roman" w:hAnsi="Times New Roman" w:cs="Times New Roman"/>
+        </w:rPr>
+        <w:t>DMZ(</w:t>
+      </w:r>
+      <w:proofErr w:type="gramEnd"/>
+      <w:r>
+        <w:rPr>
+          <w:rFonts w:ascii="Times New Roman" w:hAnsi="Times New Roman" w:cs="Times New Roman"/>
+        </w:rPr>
+        <w:t xml:space="preserve">stanza server)&gt;Dentro </w:t>
+      </w:r>
+      <w:proofErr w:type="spellStart"/>
+      <w:r>
+        <w:rPr>
+          <w:rFonts w:ascii="Times New Roman" w:hAnsi="Times New Roman" w:cs="Times New Roman"/>
+        </w:rPr>
+        <w:t>lan</w:t>
+      </w:r>
+      <w:proofErr w:type="spellEnd"/>
+      <w:r>
+        <w:rPr>
+          <w:rFonts w:ascii="Times New Roman" w:hAnsi="Times New Roman" w:cs="Times New Roman"/>
+        </w:rPr>
+        <w:t xml:space="preserve"> </w:t>
+      </w:r>
+      <w:proofErr w:type="spellStart"/>
+      <w:r>
+        <w:rPr>
+          <w:rFonts w:ascii="Times New Roman" w:hAnsi="Times New Roman" w:cs="Times New Roman"/>
+        </w:rPr>
+        <w:t>cè</w:t>
+      </w:r>
+      <w:proofErr w:type="spellEnd"/>
+      <w:r>
+        <w:rPr>
+          <w:rFonts w:ascii="Times New Roman" w:hAnsi="Times New Roman" w:cs="Times New Roman"/>
+        </w:rPr>
+        <w:t xml:space="preserve"> il </w:t>
+      </w:r>
+      <w:proofErr w:type="spellStart"/>
+      <w:r>
+        <w:rPr>
+          <w:rFonts w:ascii="Times New Roman" w:hAnsi="Times New Roman" w:cs="Times New Roman"/>
+        </w:rPr>
+        <w:t>db</w:t>
+      </w:r>
+      <w:proofErr w:type="spellEnd"/>
     </w:p>
     <w:p>
       <w:pPr>
@@ -2154,7 +2430,29 @@
           <w:lang w:eastAsia="it-IT"/>
           <w14:ligatures w14:val="none"/>
         </w:rPr>
-        <w:t>L’applicativo dovrà essere disponibile a livello nazionale quindi sarà necessario rendere disponibile tale servizio online.</w:t>
+        <w:t xml:space="preserve">L’applicativo dovrà essere disponibile a livello </w:t>
+      </w:r>
+      <w:proofErr w:type="gramStart"/>
+      <w:r>
+        <w:rPr>
+          <w:rFonts w:ascii="Times New Roman" w:eastAsia="Times New Roman" w:hAnsi="Times New Roman" w:cs="Times New Roman"/>
+          <w:color w:val="000000"/>
+          <w:kern w:val="0"/>
+          <w:lang w:eastAsia="it-IT"/>
+          <w14:ligatures w14:val="none"/>
+        </w:rPr>
+        <w:t>nazionale quindi</w:t>
+      </w:r>
+      <w:proofErr w:type="gramEnd"/>
+      <w:r>
+        <w:rPr>
+          <w:rFonts w:ascii="Times New Roman" w:eastAsia="Times New Roman" w:hAnsi="Times New Roman" w:cs="Times New Roman"/>
+          <w:color w:val="000000"/>
+          <w:kern w:val="0"/>
+          <w:lang w:eastAsia="it-IT"/>
+          <w14:ligatures w14:val="none"/>
+        </w:rPr>
+        <w:t xml:space="preserve"> sarà necessario rendere disponibile tale servizio online.</w:t>
       </w:r>
     </w:p>
     <w:p>
@@ -2177,7 +2475,40 @@
           <w:lang w:eastAsia="it-IT"/>
           <w14:ligatures w14:val="none"/>
         </w:rPr>
-        <w:t xml:space="preserve">per fare ciò ci appoggeremo ad un internet service provider come telecom, wind </w:t>
+        <w:t xml:space="preserve">per fare ciò ci appoggeremo ad un internet service provider come </w:t>
+      </w:r>
+      <w:proofErr w:type="spellStart"/>
+      <w:r>
+        <w:rPr>
+          <w:rFonts w:ascii="Times New Roman" w:eastAsia="Times New Roman" w:hAnsi="Times New Roman" w:cs="Times New Roman"/>
+          <w:color w:val="000000"/>
+          <w:kern w:val="0"/>
+          <w:lang w:eastAsia="it-IT"/>
+          <w14:ligatures w14:val="none"/>
+        </w:rPr>
+        <w:t>telecom</w:t>
+      </w:r>
+      <w:proofErr w:type="spellEnd"/>
+      <w:r>
+        <w:rPr>
+          <w:rFonts w:ascii="Times New Roman" w:eastAsia="Times New Roman" w:hAnsi="Times New Roman" w:cs="Times New Roman"/>
+          <w:color w:val="000000"/>
+          <w:kern w:val="0"/>
+          <w:lang w:eastAsia="it-IT"/>
+          <w14:ligatures w14:val="none"/>
+        </w:rPr>
+        <w:t xml:space="preserve">, </w:t>
+      </w:r>
+      <w:proofErr w:type="gramStart"/>
+      <w:r>
+        <w:rPr>
+          <w:rFonts w:ascii="Times New Roman" w:eastAsia="Times New Roman" w:hAnsi="Times New Roman" w:cs="Times New Roman"/>
+          <w:color w:val="000000"/>
+          <w:kern w:val="0"/>
+          <w:lang w:eastAsia="it-IT"/>
+          <w14:ligatures w14:val="none"/>
+        </w:rPr>
+        <w:t xml:space="preserve">wind </w:t>
       </w:r>
       <w:r>
         <w:rPr>
@@ -2199,6 +2530,7 @@
         </w:rPr>
         <w:t>tre</w:t>
       </w:r>
+      <w:proofErr w:type="gramEnd"/>
       <w:r>
         <w:rPr>
           <w:rFonts w:ascii="Times New Roman" w:eastAsia="Times New Roman" w:hAnsi="Times New Roman" w:cs="Times New Roman"/>
@@ -2217,7 +2549,29 @@
           <w:lang w:eastAsia="it-IT"/>
           <w14:ligatures w14:val="none"/>
         </w:rPr>
-        <w:t>, loro ci forniranno un indirizzo ip pubblico con il quale gli utenti si collegheranno al sito.</w:t>
+        <w:t xml:space="preserve">, loro ci forniranno un indirizzo </w:t>
+      </w:r>
+      <w:proofErr w:type="spellStart"/>
+      <w:r>
+        <w:rPr>
+          <w:rFonts w:ascii="Times New Roman" w:eastAsia="Times New Roman" w:hAnsi="Times New Roman" w:cs="Times New Roman"/>
+          <w:color w:val="000000"/>
+          <w:kern w:val="0"/>
+          <w:lang w:eastAsia="it-IT"/>
+          <w14:ligatures w14:val="none"/>
+        </w:rPr>
+        <w:t>ip</w:t>
+      </w:r>
+      <w:proofErr w:type="spellEnd"/>
+      <w:r>
+        <w:rPr>
+          <w:rFonts w:ascii="Times New Roman" w:eastAsia="Times New Roman" w:hAnsi="Times New Roman" w:cs="Times New Roman"/>
+          <w:color w:val="000000"/>
+          <w:kern w:val="0"/>
+          <w:lang w:eastAsia="it-IT"/>
+          <w14:ligatures w14:val="none"/>
+        </w:rPr>
+        <w:t xml:space="preserve"> pubblico con il quale gli utenti si collegheranno al sito.</w:t>
       </w:r>
     </w:p>
     <w:p>
@@ -2225,22 +2579,362 @@
         <w:spacing w:after="0" w:line="240" w:lineRule="auto"/>
         <w:rPr>
           <w:rFonts w:ascii="Times New Roman" w:eastAsia="Times New Roman" w:hAnsi="Times New Roman" w:cs="Times New Roman"/>
-          <w:kern w:val="0"/>
-          <w:sz w:val="24"/>
-          <w:szCs w:val="24"/>
-          <w:lang w:eastAsia="it-IT"/>
-          <w14:ligatures w14:val="none"/>
-        </w:rPr>
-      </w:pPr>
-      <w:r>
-        <w:rPr>
-          <w:rFonts w:ascii="Times New Roman" w:eastAsia="Times New Roman" w:hAnsi="Times New Roman" w:cs="Times New Roman"/>
-          <w:color w:val="000000"/>
-          <w:kern w:val="0"/>
-          <w:lang w:eastAsia="it-IT"/>
-          <w14:ligatures w14:val="none"/>
-        </w:rPr>
-        <w:t>all’interno dell’edificio andremo a creare una dmz ovvero un'area della rete privata protetta e divisa dal resto della rete tramite un firewall, al cui interno ci installiamo un server( in ascolto sulla porta 443 ) che offrirà le pagine html e css agli utenti che ne fanno richiesta e un dbms dedicato alla gestione del database.</w:t>
+          <w:color w:val="000000"/>
+          <w:kern w:val="0"/>
+          <w:lang w:eastAsia="it-IT"/>
+          <w14:ligatures w14:val="none"/>
+        </w:rPr>
+      </w:pPr>
+      <w:r>
+        <w:rPr>
+          <w:rFonts w:ascii="Times New Roman" w:eastAsia="Times New Roman" w:hAnsi="Times New Roman" w:cs="Times New Roman"/>
+          <w:color w:val="000000"/>
+          <w:kern w:val="0"/>
+          <w:lang w:eastAsia="it-IT"/>
+          <w14:ligatures w14:val="none"/>
+        </w:rPr>
+        <w:t xml:space="preserve">all’interno dell’edificio andremo a creare una </w:t>
+      </w:r>
+      <w:proofErr w:type="spellStart"/>
+      <w:r>
+        <w:rPr>
+          <w:rFonts w:ascii="Times New Roman" w:eastAsia="Times New Roman" w:hAnsi="Times New Roman" w:cs="Times New Roman"/>
+          <w:color w:val="000000"/>
+          <w:kern w:val="0"/>
+          <w:lang w:eastAsia="it-IT"/>
+          <w14:ligatures w14:val="none"/>
+        </w:rPr>
+        <w:t>dmz</w:t>
+      </w:r>
+      <w:proofErr w:type="spellEnd"/>
+      <w:r>
+        <w:rPr>
+          <w:rFonts w:ascii="Times New Roman" w:eastAsia="Times New Roman" w:hAnsi="Times New Roman" w:cs="Times New Roman"/>
+          <w:color w:val="000000"/>
+          <w:kern w:val="0"/>
+          <w:lang w:eastAsia="it-IT"/>
+          <w14:ligatures w14:val="none"/>
+        </w:rPr>
+        <w:t xml:space="preserve"> ovvero un'area della rete privata protetta e divisa dal resto della rete tramite un firewall, al cui interno ci installiamo un </w:t>
+      </w:r>
+      <w:proofErr w:type="gramStart"/>
+      <w:r>
+        <w:rPr>
+          <w:rFonts w:ascii="Times New Roman" w:eastAsia="Times New Roman" w:hAnsi="Times New Roman" w:cs="Times New Roman"/>
+          <w:color w:val="000000"/>
+          <w:kern w:val="0"/>
+          <w:lang w:eastAsia="it-IT"/>
+          <w14:ligatures w14:val="none"/>
+        </w:rPr>
+        <w:t>server( in</w:t>
+      </w:r>
+      <w:proofErr w:type="gramEnd"/>
+      <w:r>
+        <w:rPr>
+          <w:rFonts w:ascii="Times New Roman" w:eastAsia="Times New Roman" w:hAnsi="Times New Roman" w:cs="Times New Roman"/>
+          <w:color w:val="000000"/>
+          <w:kern w:val="0"/>
+          <w:lang w:eastAsia="it-IT"/>
+          <w14:ligatures w14:val="none"/>
+        </w:rPr>
+        <w:t xml:space="preserve"> ascolto sulla porta 443 ) che offrirà le pagine html e </w:t>
+      </w:r>
+      <w:proofErr w:type="spellStart"/>
+      <w:r>
+        <w:rPr>
+          <w:rFonts w:ascii="Times New Roman" w:eastAsia="Times New Roman" w:hAnsi="Times New Roman" w:cs="Times New Roman"/>
+          <w:color w:val="000000"/>
+          <w:kern w:val="0"/>
+          <w:lang w:eastAsia="it-IT"/>
+          <w14:ligatures w14:val="none"/>
+        </w:rPr>
+        <w:t>css</w:t>
+      </w:r>
+      <w:proofErr w:type="spellEnd"/>
+      <w:r>
+        <w:rPr>
+          <w:rFonts w:ascii="Times New Roman" w:eastAsia="Times New Roman" w:hAnsi="Times New Roman" w:cs="Times New Roman"/>
+          <w:color w:val="000000"/>
+          <w:kern w:val="0"/>
+          <w:lang w:eastAsia="it-IT"/>
+          <w14:ligatures w14:val="none"/>
+        </w:rPr>
+        <w:t xml:space="preserve"> agli utenti che ne fanno richiesta e un </w:t>
+      </w:r>
+      <w:proofErr w:type="spellStart"/>
+      <w:r>
+        <w:rPr>
+          <w:rFonts w:ascii="Times New Roman" w:eastAsia="Times New Roman" w:hAnsi="Times New Roman" w:cs="Times New Roman"/>
+          <w:color w:val="000000"/>
+          <w:kern w:val="0"/>
+          <w:lang w:eastAsia="it-IT"/>
+          <w14:ligatures w14:val="none"/>
+        </w:rPr>
+        <w:t>dbms</w:t>
+      </w:r>
+      <w:proofErr w:type="spellEnd"/>
+      <w:r>
+        <w:rPr>
+          <w:rFonts w:ascii="Times New Roman" w:eastAsia="Times New Roman" w:hAnsi="Times New Roman" w:cs="Times New Roman"/>
+          <w:color w:val="000000"/>
+          <w:kern w:val="0"/>
+          <w:lang w:eastAsia="it-IT"/>
+          <w14:ligatures w14:val="none"/>
+        </w:rPr>
+        <w:t xml:space="preserve"> dedicato alla gestione del database.</w:t>
+      </w:r>
+    </w:p>
+    <w:p>
+      <w:pPr>
+        <w:spacing w:after="0" w:line="240" w:lineRule="auto"/>
+        <w:rPr>
+          <w:rFonts w:ascii="Times New Roman" w:eastAsia="Times New Roman" w:hAnsi="Times New Roman" w:cs="Times New Roman"/>
+          <w:color w:val="000000"/>
+          <w:kern w:val="0"/>
+          <w:lang w:eastAsia="it-IT"/>
+          <w14:ligatures w14:val="none"/>
+        </w:rPr>
+      </w:pPr>
+    </w:p>
+    <w:p>
+      <w:pPr>
+        <w:spacing w:after="0" w:line="240" w:lineRule="auto"/>
+        <w:rPr>
+          <w:rFonts w:ascii="Times New Roman" w:eastAsia="Times New Roman" w:hAnsi="Times New Roman" w:cs="Times New Roman"/>
+          <w:color w:val="000000"/>
+          <w:kern w:val="0"/>
+          <w:lang w:eastAsia="it-IT"/>
+          <w14:ligatures w14:val="none"/>
+        </w:rPr>
+      </w:pPr>
+      <w:r>
+        <w:rPr>
+          <w:rFonts w:ascii="Times New Roman" w:eastAsia="Times New Roman" w:hAnsi="Times New Roman" w:cs="Times New Roman"/>
+          <w:color w:val="000000"/>
+          <w:kern w:val="0"/>
+          <w:lang w:eastAsia="it-IT"/>
+          <w14:ligatures w14:val="none"/>
+        </w:rPr>
+        <w:t xml:space="preserve">Nella nostra progettazione abbiamo ipotizzato una infrastruttura </w:t>
+      </w:r>
+      <w:proofErr w:type="spellStart"/>
+      <w:r>
+        <w:rPr>
+          <w:rFonts w:ascii="Times New Roman" w:eastAsia="Times New Roman" w:hAnsi="Times New Roman" w:cs="Times New Roman"/>
+          <w:color w:val="000000"/>
+          <w:kern w:val="0"/>
+          <w:lang w:eastAsia="it-IT"/>
+          <w14:ligatures w14:val="none"/>
+        </w:rPr>
+        <w:t>compatibilie</w:t>
+      </w:r>
+      <w:proofErr w:type="spellEnd"/>
+      <w:r>
+        <w:rPr>
+          <w:rFonts w:ascii="Times New Roman" w:eastAsia="Times New Roman" w:hAnsi="Times New Roman" w:cs="Times New Roman"/>
+          <w:color w:val="000000"/>
+          <w:kern w:val="0"/>
+          <w:lang w:eastAsia="it-IT"/>
+          <w14:ligatures w14:val="none"/>
+        </w:rPr>
+        <w:t xml:space="preserve"> per mettere a disposizione </w:t>
+      </w:r>
+      <w:proofErr w:type="gramStart"/>
+      <w:r>
+        <w:rPr>
+          <w:rFonts w:ascii="Times New Roman" w:eastAsia="Times New Roman" w:hAnsi="Times New Roman" w:cs="Times New Roman"/>
+          <w:color w:val="000000"/>
+          <w:kern w:val="0"/>
+          <w:lang w:eastAsia="it-IT"/>
+          <w14:ligatures w14:val="none"/>
+        </w:rPr>
+        <w:t>il applicativo</w:t>
+      </w:r>
+      <w:proofErr w:type="gramEnd"/>
+      <w:r>
+        <w:rPr>
+          <w:rFonts w:ascii="Times New Roman" w:eastAsia="Times New Roman" w:hAnsi="Times New Roman" w:cs="Times New Roman"/>
+          <w:color w:val="000000"/>
+          <w:kern w:val="0"/>
+          <w:lang w:eastAsia="it-IT"/>
+          <w14:ligatures w14:val="none"/>
+        </w:rPr>
+        <w:t xml:space="preserve"> web.</w:t>
+      </w:r>
+    </w:p>
+    <w:p>
+      <w:pPr>
+        <w:spacing w:after="0" w:line="240" w:lineRule="auto"/>
+        <w:rPr>
+          <w:rFonts w:ascii="Times New Roman" w:eastAsia="Times New Roman" w:hAnsi="Times New Roman" w:cs="Times New Roman"/>
+          <w:color w:val="000000"/>
+          <w:kern w:val="0"/>
+          <w:lang w:eastAsia="it-IT"/>
+          <w14:ligatures w14:val="none"/>
+        </w:rPr>
+      </w:pPr>
+      <w:r>
+        <w:rPr>
+          <w:rFonts w:ascii="Times New Roman" w:eastAsia="Times New Roman" w:hAnsi="Times New Roman" w:cs="Times New Roman"/>
+          <w:color w:val="000000"/>
+          <w:kern w:val="0"/>
+          <w:lang w:eastAsia="it-IT"/>
+          <w14:ligatures w14:val="none"/>
+        </w:rPr>
+        <w:t xml:space="preserve">Per arrivare al raggiungimento del nostro obbiettivo ci avalleremo di un internet service provider che ci fornirà un indirizzo </w:t>
+      </w:r>
+      <w:proofErr w:type="spellStart"/>
+      <w:r>
+        <w:rPr>
+          <w:rFonts w:ascii="Times New Roman" w:eastAsia="Times New Roman" w:hAnsi="Times New Roman" w:cs="Times New Roman"/>
+          <w:color w:val="000000"/>
+          <w:kern w:val="0"/>
+          <w:lang w:eastAsia="it-IT"/>
+          <w14:ligatures w14:val="none"/>
+        </w:rPr>
+        <w:t>ip</w:t>
+      </w:r>
+      <w:proofErr w:type="spellEnd"/>
+      <w:r>
+        <w:rPr>
+          <w:rFonts w:ascii="Times New Roman" w:eastAsia="Times New Roman" w:hAnsi="Times New Roman" w:cs="Times New Roman"/>
+          <w:color w:val="000000"/>
+          <w:kern w:val="0"/>
+          <w:lang w:eastAsia="it-IT"/>
+          <w14:ligatures w14:val="none"/>
+        </w:rPr>
+        <w:t xml:space="preserve"> pubblico</w:t>
+      </w:r>
+      <w:r>
+        <w:rPr>
+          <w:rFonts w:ascii="Times New Roman" w:eastAsia="Times New Roman" w:hAnsi="Times New Roman" w:cs="Times New Roman"/>
+          <w:color w:val="000000"/>
+          <w:kern w:val="0"/>
+          <w:lang w:eastAsia="it-IT"/>
+          <w14:ligatures w14:val="none"/>
+        </w:rPr>
+        <w:t xml:space="preserve">, che daremo al nostro </w:t>
+      </w:r>
+      <w:proofErr w:type="gramStart"/>
+      <w:r>
+        <w:rPr>
+          <w:rFonts w:ascii="Times New Roman" w:eastAsia="Times New Roman" w:hAnsi="Times New Roman" w:cs="Times New Roman"/>
+          <w:color w:val="000000"/>
+          <w:kern w:val="0"/>
+          <w:lang w:eastAsia="it-IT"/>
+          <w14:ligatures w14:val="none"/>
+        </w:rPr>
+        <w:t xml:space="preserve">router </w:t>
+      </w:r>
+      <w:r>
+        <w:rPr>
+          <w:rFonts w:ascii="Times New Roman" w:eastAsia="Times New Roman" w:hAnsi="Times New Roman" w:cs="Times New Roman"/>
+          <w:color w:val="000000"/>
+          <w:kern w:val="0"/>
+          <w:lang w:eastAsia="it-IT"/>
+          <w14:ligatures w14:val="none"/>
+        </w:rPr>
+        <w:t>.</w:t>
+      </w:r>
+      <w:proofErr w:type="gramEnd"/>
+    </w:p>
+    <w:p>
+      <w:pPr>
+        <w:spacing w:after="0" w:line="240" w:lineRule="auto"/>
+        <w:rPr>
+          <w:rFonts w:ascii="Times New Roman" w:eastAsia="Times New Roman" w:hAnsi="Times New Roman" w:cs="Times New Roman"/>
+          <w:color w:val="000000"/>
+          <w:kern w:val="0"/>
+          <w:lang w:eastAsia="it-IT"/>
+          <w14:ligatures w14:val="none"/>
+        </w:rPr>
+      </w:pPr>
+      <w:r>
+        <w:rPr>
+          <w:rFonts w:ascii="Times New Roman" w:eastAsia="Times New Roman" w:hAnsi="Times New Roman" w:cs="Times New Roman"/>
+          <w:color w:val="000000"/>
+          <w:kern w:val="0"/>
+          <w:lang w:eastAsia="it-IT"/>
+          <w14:ligatures w14:val="none"/>
+        </w:rPr>
+        <w:t>Andremo a configurare la rete come nello schema di rete sottostante.</w:t>
+      </w:r>
+    </w:p>
+    <w:p>
+      <w:pPr>
+        <w:spacing w:after="0" w:line="240" w:lineRule="auto"/>
+        <w:rPr>
+          <w:rFonts w:ascii="Times New Roman" w:eastAsia="Times New Roman" w:hAnsi="Times New Roman" w:cs="Times New Roman"/>
+          <w:color w:val="000000"/>
+          <w:kern w:val="0"/>
+          <w:lang w:eastAsia="it-IT"/>
+          <w14:ligatures w14:val="none"/>
+        </w:rPr>
+      </w:pPr>
+      <w:r>
+        <w:rPr>
+          <w:rFonts w:ascii="Times New Roman" w:eastAsia="Times New Roman" w:hAnsi="Times New Roman" w:cs="Times New Roman"/>
+          <w:color w:val="000000"/>
+          <w:kern w:val="0"/>
+          <w:lang w:eastAsia="it-IT"/>
+          <w14:ligatures w14:val="none"/>
+        </w:rPr>
+        <w:lastRenderedPageBreak/>
+        <w:t>Nella nostra infrastruttura di rete ci sono 2 firewall che hanno lo scopo di filtrare i dati in entrata e in uscita</w:t>
+      </w:r>
+      <w:r>
+        <w:rPr>
+          <w:rFonts w:ascii="Times New Roman" w:eastAsia="Times New Roman" w:hAnsi="Times New Roman" w:cs="Times New Roman"/>
+          <w:color w:val="000000"/>
+          <w:kern w:val="0"/>
+          <w:lang w:eastAsia="it-IT"/>
+          <w14:ligatures w14:val="none"/>
+        </w:rPr>
+        <w:t xml:space="preserve">,2 switch per permetterci di collegare più dispositivi, 1 access-point per permetterci al interno della </w:t>
+      </w:r>
+      <w:proofErr w:type="gramStart"/>
+      <w:r>
+        <w:rPr>
+          <w:rFonts w:ascii="Times New Roman" w:eastAsia="Times New Roman" w:hAnsi="Times New Roman" w:cs="Times New Roman"/>
+          <w:color w:val="000000"/>
+          <w:kern w:val="0"/>
+          <w:lang w:eastAsia="it-IT"/>
+          <w14:ligatures w14:val="none"/>
+        </w:rPr>
+        <w:t>struttura(</w:t>
+      </w:r>
+      <w:proofErr w:type="gramEnd"/>
+      <w:r>
+        <w:rPr>
+          <w:rFonts w:ascii="Times New Roman" w:eastAsia="Times New Roman" w:hAnsi="Times New Roman" w:cs="Times New Roman"/>
+          <w:color w:val="000000"/>
+          <w:kern w:val="0"/>
+          <w:lang w:eastAsia="it-IT"/>
+          <w14:ligatures w14:val="none"/>
+        </w:rPr>
+        <w:t xml:space="preserve">LAN) di poterci connettere con smartphone, laptop e tra i due firewall un server dove verrà </w:t>
+      </w:r>
+      <w:proofErr w:type="spellStart"/>
+      <w:r>
+        <w:rPr>
+          <w:rFonts w:ascii="Times New Roman" w:eastAsia="Times New Roman" w:hAnsi="Times New Roman" w:cs="Times New Roman"/>
+          <w:color w:val="000000"/>
+          <w:kern w:val="0"/>
+          <w:lang w:eastAsia="it-IT"/>
+          <w14:ligatures w14:val="none"/>
+        </w:rPr>
+        <w:t>instalato</w:t>
+      </w:r>
+      <w:proofErr w:type="spellEnd"/>
+      <w:r>
+        <w:rPr>
+          <w:rFonts w:ascii="Times New Roman" w:eastAsia="Times New Roman" w:hAnsi="Times New Roman" w:cs="Times New Roman"/>
+          <w:color w:val="000000"/>
+          <w:kern w:val="0"/>
+          <w:lang w:eastAsia="it-IT"/>
+          <w14:ligatures w14:val="none"/>
+        </w:rPr>
+        <w:t xml:space="preserve"> il nostro sito web.</w:t>
       </w:r>
     </w:p>
     <w:p>
@@ -2251,6 +2945,240 @@
           <w:szCs w:val="40"/>
         </w:rPr>
       </w:pPr>
+      <w:r>
+        <w:rPr>
+          <w:rFonts w:ascii="Times New Roman" w:eastAsia="Times New Roman" w:hAnsi="Times New Roman" w:cs="Times New Roman"/>
+          <w:color w:val="000000"/>
+          <w:kern w:val="0"/>
+          <w:lang w:eastAsia="it-IT"/>
+          <w14:ligatures w14:val="none"/>
+        </w:rPr>
+        <w:t>Il nostro server si troverà al interno di una DMZ (</w:t>
+      </w:r>
+      <w:proofErr w:type="spellStart"/>
+      <w:r>
+        <w:rPr>
+          <w:rFonts w:ascii="Times New Roman" w:eastAsia="Times New Roman" w:hAnsi="Times New Roman" w:cs="Times New Roman"/>
+          <w:color w:val="000000"/>
+          <w:kern w:val="0"/>
+          <w:lang w:eastAsia="it-IT"/>
+          <w14:ligatures w14:val="none"/>
+        </w:rPr>
+        <w:t>demilitarized</w:t>
+      </w:r>
+      <w:proofErr w:type="spellEnd"/>
+      <w:r>
+        <w:rPr>
+          <w:rFonts w:ascii="Times New Roman" w:eastAsia="Times New Roman" w:hAnsi="Times New Roman" w:cs="Times New Roman"/>
+          <w:color w:val="000000"/>
+          <w:kern w:val="0"/>
+          <w:lang w:eastAsia="it-IT"/>
+          <w14:ligatures w14:val="none"/>
+        </w:rPr>
+        <w:t xml:space="preserve"> zone</w:t>
+      </w:r>
+      <w:proofErr w:type="gramStart"/>
+      <w:r>
+        <w:rPr>
+          <w:rFonts w:ascii="Times New Roman" w:eastAsia="Times New Roman" w:hAnsi="Times New Roman" w:cs="Times New Roman"/>
+          <w:color w:val="000000"/>
+          <w:kern w:val="0"/>
+          <w:lang w:eastAsia="it-IT"/>
+          <w14:ligatures w14:val="none"/>
+        </w:rPr>
+        <w:t>),che</w:t>
+      </w:r>
+      <w:proofErr w:type="gramEnd"/>
+      <w:r>
+        <w:rPr>
+          <w:rFonts w:ascii="Times New Roman" w:eastAsia="Times New Roman" w:hAnsi="Times New Roman" w:cs="Times New Roman"/>
+          <w:color w:val="000000"/>
+          <w:kern w:val="0"/>
+          <w:lang w:eastAsia="it-IT"/>
+          <w14:ligatures w14:val="none"/>
+        </w:rPr>
+        <w:t xml:space="preserve"> ci permetterà di aprire la porta 443 del nostro server e il passaggio dei dati della </w:t>
+      </w:r>
+      <w:proofErr w:type="spellStart"/>
+      <w:r>
+        <w:rPr>
+          <w:rFonts w:ascii="Times New Roman" w:eastAsia="Times New Roman" w:hAnsi="Times New Roman" w:cs="Times New Roman"/>
+          <w:color w:val="000000"/>
+          <w:kern w:val="0"/>
+          <w:lang w:eastAsia="it-IT"/>
+          <w14:ligatures w14:val="none"/>
+        </w:rPr>
+        <w:t>wan</w:t>
+      </w:r>
+      <w:proofErr w:type="spellEnd"/>
+      <w:r>
+        <w:rPr>
+          <w:rFonts w:ascii="Times New Roman" w:eastAsia="Times New Roman" w:hAnsi="Times New Roman" w:cs="Times New Roman"/>
+          <w:color w:val="000000"/>
+          <w:kern w:val="0"/>
+          <w:lang w:eastAsia="it-IT"/>
+          <w14:ligatures w14:val="none"/>
+        </w:rPr>
+        <w:t xml:space="preserve"> e della </w:t>
+      </w:r>
+      <w:proofErr w:type="spellStart"/>
+      <w:r>
+        <w:rPr>
+          <w:rFonts w:ascii="Times New Roman" w:eastAsia="Times New Roman" w:hAnsi="Times New Roman" w:cs="Times New Roman"/>
+          <w:color w:val="000000"/>
+          <w:kern w:val="0"/>
+          <w:lang w:eastAsia="it-IT"/>
+          <w14:ligatures w14:val="none"/>
+        </w:rPr>
+        <w:t>lan</w:t>
+      </w:r>
+      <w:proofErr w:type="spellEnd"/>
+      <w:r>
+        <w:rPr>
+          <w:rFonts w:ascii="Times New Roman" w:eastAsia="Times New Roman" w:hAnsi="Times New Roman" w:cs="Times New Roman"/>
+          <w:color w:val="000000"/>
+          <w:kern w:val="0"/>
+          <w:lang w:eastAsia="it-IT"/>
+          <w14:ligatures w14:val="none"/>
+        </w:rPr>
+        <w:t xml:space="preserve"> in maniera sicura; l`</w:t>
+      </w:r>
+      <w:proofErr w:type="spellStart"/>
+      <w:r>
+        <w:rPr>
+          <w:rFonts w:ascii="Times New Roman" w:eastAsia="Times New Roman" w:hAnsi="Times New Roman" w:cs="Times New Roman"/>
+          <w:color w:val="000000"/>
+          <w:kern w:val="0"/>
+          <w:lang w:eastAsia="it-IT"/>
+          <w14:ligatures w14:val="none"/>
+        </w:rPr>
+        <w:t>external</w:t>
+      </w:r>
+      <w:proofErr w:type="spellEnd"/>
+      <w:r>
+        <w:rPr>
+          <w:rFonts w:ascii="Times New Roman" w:eastAsia="Times New Roman" w:hAnsi="Times New Roman" w:cs="Times New Roman"/>
+          <w:color w:val="000000"/>
+          <w:kern w:val="0"/>
+          <w:lang w:eastAsia="it-IT"/>
+          <w14:ligatures w14:val="none"/>
+        </w:rPr>
+        <w:t xml:space="preserve"> firewall </w:t>
+      </w:r>
+      <w:proofErr w:type="spellStart"/>
+      <w:r>
+        <w:rPr>
+          <w:rFonts w:ascii="Times New Roman" w:eastAsia="Times New Roman" w:hAnsi="Times New Roman" w:cs="Times New Roman"/>
+          <w:color w:val="000000"/>
+          <w:kern w:val="0"/>
+          <w:lang w:eastAsia="it-IT"/>
+          <w14:ligatures w14:val="none"/>
+        </w:rPr>
+        <w:t>filtrera</w:t>
+      </w:r>
+      <w:proofErr w:type="spellEnd"/>
+      <w:r>
+        <w:rPr>
+          <w:rFonts w:ascii="Times New Roman" w:eastAsia="Times New Roman" w:hAnsi="Times New Roman" w:cs="Times New Roman"/>
+          <w:color w:val="000000"/>
+          <w:kern w:val="0"/>
+          <w:lang w:eastAsia="it-IT"/>
+          <w14:ligatures w14:val="none"/>
+        </w:rPr>
+        <w:t xml:space="preserve"> i dati e controllerà </w:t>
+      </w:r>
+    </w:p>
+    <w:p>
+      <w:pPr>
+        <w:rPr>
+          <w:rFonts w:ascii="Times New Roman" w:hAnsi="Times New Roman" w:cs="Times New Roman"/>
+          <w:sz w:val="48"/>
+          <w:szCs w:val="48"/>
+        </w:rPr>
+      </w:pPr>
+    </w:p>
+    <w:p>
+      <w:pPr>
+        <w:rPr>
+          <w:rFonts w:ascii="Times New Roman" w:hAnsi="Times New Roman" w:cs="Times New Roman"/>
+          <w:sz w:val="48"/>
+          <w:szCs w:val="48"/>
+        </w:rPr>
+      </w:pPr>
+      <w:r>
+        <w:rPr>
+          <w:noProof/>
+        </w:rPr>
+        <w:drawing>
+          <wp:inline distT="0" distB="0" distL="0" distR="0" wp14:anchorId="2C6419EC" wp14:editId="40AF7BE7">
+            <wp:extent cx="6120130" cy="4333240"/>
+            <wp:effectExtent l="0" t="0" r="0" b="0"/>
+            <wp:docPr id="1955841770" name="Immagine 1" descr="Immagine che contiene diagramma&#10;&#10;Descrizione generata automaticamente"/>
+            <wp:cNvGraphicFramePr>
+              <a:graphicFrameLocks xmlns:a="http://schemas.openxmlformats.org/drawingml/2006/main" noChangeAspect="1"/>
+            </wp:cNvGraphicFramePr>
+            <a:graphic xmlns:a="http://schemas.openxmlformats.org/drawingml/2006/main">
+              <a:graphicData uri="http://schemas.openxmlformats.org/drawingml/2006/picture">
+                <pic:pic xmlns:pic="http://schemas.openxmlformats.org/drawingml/2006/picture">
+                  <pic:nvPicPr>
+                    <pic:cNvPr id="1955841770" name="Immagine 1" descr="Immagine che contiene diagramma&#10;&#10;Descrizione generata automaticamente"/>
+                    <pic:cNvPicPr/>
+                  </pic:nvPicPr>
+                  <pic:blipFill>
+                    <a:blip r:embed="rId8"/>
+                    <a:stretch>
+                      <a:fillRect/>
+                    </a:stretch>
+                  </pic:blipFill>
+                  <pic:spPr>
+                    <a:xfrm>
+                      <a:off x="0" y="0"/>
+                      <a:ext cx="6120130" cy="4333240"/>
+                    </a:xfrm>
+                    <a:prstGeom prst="rect">
+                      <a:avLst/>
+                    </a:prstGeom>
+                  </pic:spPr>
+                </pic:pic>
+              </a:graphicData>
+            </a:graphic>
+          </wp:inline>
+        </w:drawing>
+      </w:r>
+    </w:p>
+    <w:p>
+      <w:pPr>
+        <w:rPr>
+          <w:rFonts w:ascii="Times New Roman" w:hAnsi="Times New Roman" w:cs="Times New Roman"/>
+          <w:sz w:val="48"/>
+          <w:szCs w:val="48"/>
+        </w:rPr>
+      </w:pPr>
+    </w:p>
+    <w:p>
+      <w:pPr>
+        <w:rPr>
+          <w:rFonts w:ascii="Times New Roman" w:hAnsi="Times New Roman" w:cs="Times New Roman"/>
+          <w:sz w:val="48"/>
+          <w:szCs w:val="48"/>
+        </w:rPr>
+      </w:pPr>
+      <w:r>
+        <w:rPr>
+          <w:rFonts w:ascii="Times New Roman" w:hAnsi="Times New Roman" w:cs="Times New Roman"/>
+          <w:sz w:val="48"/>
+          <w:szCs w:val="48"/>
+        </w:rPr>
+        <w:t xml:space="preserve">3 </w:t>
+      </w:r>
+      <w:r>
+        <w:rPr>
+          <w:rFonts w:ascii="Times New Roman" w:hAnsi="Times New Roman" w:cs="Times New Roman"/>
+          <w:sz w:val="48"/>
+          <w:szCs w:val="48"/>
+        </w:rPr>
+        <w:t>Implementazione</w:t>
+      </w:r>
     </w:p>
     <w:p>
       <w:pPr>
@@ -2265,61 +3193,27 @@
       <w:pPr>
         <w:rPr>
           <w:rFonts w:ascii="Times New Roman" w:hAnsi="Times New Roman" w:cs="Times New Roman"/>
-          <w:sz w:val="48"/>
-          <w:szCs w:val="48"/>
-        </w:rPr>
-      </w:pPr>
-      <w:r>
-        <w:rPr>
-          <w:rFonts w:ascii="Times New Roman" w:hAnsi="Times New Roman" w:cs="Times New Roman"/>
-          <w:sz w:val="48"/>
-          <w:szCs w:val="48"/>
-        </w:rPr>
-        <w:lastRenderedPageBreak/>
-        <w:t xml:space="preserve">3 </w:t>
-      </w:r>
-      <w:r>
-        <w:rPr>
-          <w:rFonts w:ascii="Times New Roman" w:hAnsi="Times New Roman" w:cs="Times New Roman"/>
-          <w:sz w:val="48"/>
-          <w:szCs w:val="48"/>
-        </w:rPr>
-        <w:t>Implementazione</w:t>
-      </w:r>
-    </w:p>
-    <w:p>
-      <w:pPr>
-        <w:rPr>
-          <w:rFonts w:ascii="Times New Roman" w:hAnsi="Times New Roman" w:cs="Times New Roman"/>
           <w:sz w:val="40"/>
           <w:szCs w:val="40"/>
-        </w:rPr>
-      </w:pPr>
-    </w:p>
-    <w:p>
-      <w:pPr>
+          <w:u w:val="single"/>
+        </w:rPr>
+      </w:pPr>
+      <w:bookmarkStart w:id="6" w:name="E_R"/>
+      <w:bookmarkEnd w:id="6"/>
+      <w:r>
         <w:rPr>
           <w:rFonts w:ascii="Times New Roman" w:hAnsi="Times New Roman" w:cs="Times New Roman"/>
           <w:sz w:val="40"/>
           <w:szCs w:val="40"/>
         </w:rPr>
-      </w:pPr>
-      <w:bookmarkStart w:id="6" w:name="E_R"/>
-      <w:bookmarkEnd w:id="6"/>
+        <w:t>3</w:t>
+      </w:r>
       <w:r>
         <w:rPr>
           <w:rFonts w:ascii="Times New Roman" w:hAnsi="Times New Roman" w:cs="Times New Roman"/>
           <w:sz w:val="40"/>
           <w:szCs w:val="40"/>
         </w:rPr>
-        <w:t>3</w:t>
-      </w:r>
-      <w:r>
-        <w:rPr>
-          <w:rFonts w:ascii="Times New Roman" w:hAnsi="Times New Roman" w:cs="Times New Roman"/>
-          <w:sz w:val="40"/>
-          <w:szCs w:val="40"/>
-        </w:rPr>
         <w:t>.2 Diagramma E/R</w:t>
       </w:r>
     </w:p>
@@ -2335,6 +3229,7 @@
           <w:rFonts w:ascii="Times New Roman" w:hAnsi="Times New Roman" w:cs="Times New Roman"/>
           <w:noProof/>
         </w:rPr>
+        <w:lastRenderedPageBreak/>
         <w:drawing>
           <wp:inline distT="0" distB="0" distL="0" distR="0" wp14:anchorId="792CE76C" wp14:editId="73A1648F">
             <wp:extent cx="6120130" cy="6656705"/>
@@ -2353,7 +3248,7 @@
                     </pic:cNvPicPr>
                   </pic:nvPicPr>
                   <pic:blipFill>
-                    <a:blip r:embed="rId8">
+                    <a:blip r:embed="rId9">
                       <a:extLst>
                         <a:ext uri="{28A0092B-C50C-407E-A947-70E740481C1C}">
                           <a14:useLocalDpi xmlns:a14="http://schemas.microsoft.com/office/drawing/2010/main" val="0"/>
@@ -2481,6 +3376,7 @@
               <w:rPr>
                 <w:rFonts w:ascii="Times New Roman" w:hAnsi="Times New Roman" w:cs="Times New Roman"/>
               </w:rPr>
+              <w:lastRenderedPageBreak/>
               <w:t xml:space="preserve">Autista </w:t>
             </w:r>
           </w:p>
@@ -2495,11 +3391,33 @@
                 <w:rFonts w:ascii="Times New Roman" w:hAnsi="Times New Roman" w:cs="Times New Roman"/>
               </w:rPr>
             </w:pPr>
-            <w:r>
-              <w:rPr>
-                <w:rFonts w:ascii="Times New Roman" w:hAnsi="Times New Roman" w:cs="Times New Roman"/>
-              </w:rPr>
-              <w:t>id_Autista(PK), nominativo, patente, email, telefono, foto</w:t>
+            <w:proofErr w:type="spellStart"/>
+            <w:r>
+              <w:rPr>
+                <w:rFonts w:ascii="Times New Roman" w:hAnsi="Times New Roman" w:cs="Times New Roman"/>
+              </w:rPr>
+              <w:t>id_</w:t>
+            </w:r>
+            <w:proofErr w:type="gramStart"/>
+            <w:r>
+              <w:rPr>
+                <w:rFonts w:ascii="Times New Roman" w:hAnsi="Times New Roman" w:cs="Times New Roman"/>
+              </w:rPr>
+              <w:t>Autista</w:t>
+            </w:r>
+            <w:proofErr w:type="spellEnd"/>
+            <w:r>
+              <w:rPr>
+                <w:rFonts w:ascii="Times New Roman" w:hAnsi="Times New Roman" w:cs="Times New Roman"/>
+              </w:rPr>
+              <w:t>(</w:t>
+            </w:r>
+            <w:proofErr w:type="gramEnd"/>
+            <w:r>
+              <w:rPr>
+                <w:rFonts w:ascii="Times New Roman" w:hAnsi="Times New Roman" w:cs="Times New Roman"/>
+              </w:rPr>
+              <w:t>PK), nominativo, patente, email, telefono, foto</w:t>
             </w:r>
           </w:p>
         </w:tc>
@@ -2536,11 +3454,33 @@
                 <w:rFonts w:ascii="Times New Roman" w:hAnsi="Times New Roman" w:cs="Times New Roman"/>
               </w:rPr>
             </w:pPr>
-            <w:r>
-              <w:rPr>
-                <w:rFonts w:ascii="Times New Roman" w:hAnsi="Times New Roman" w:cs="Times New Roman"/>
-              </w:rPr>
-              <w:t>id_Passeggero(PK), nominativo, documento, telefono, email</w:t>
+            <w:proofErr w:type="spellStart"/>
+            <w:r>
+              <w:rPr>
+                <w:rFonts w:ascii="Times New Roman" w:hAnsi="Times New Roman" w:cs="Times New Roman"/>
+              </w:rPr>
+              <w:t>id_</w:t>
+            </w:r>
+            <w:proofErr w:type="gramStart"/>
+            <w:r>
+              <w:rPr>
+                <w:rFonts w:ascii="Times New Roman" w:hAnsi="Times New Roman" w:cs="Times New Roman"/>
+              </w:rPr>
+              <w:t>Passeggero</w:t>
+            </w:r>
+            <w:proofErr w:type="spellEnd"/>
+            <w:r>
+              <w:rPr>
+                <w:rFonts w:ascii="Times New Roman" w:hAnsi="Times New Roman" w:cs="Times New Roman"/>
+              </w:rPr>
+              <w:t>(</w:t>
+            </w:r>
+            <w:proofErr w:type="gramEnd"/>
+            <w:r>
+              <w:rPr>
+                <w:rFonts w:ascii="Times New Roman" w:hAnsi="Times New Roman" w:cs="Times New Roman"/>
+              </w:rPr>
+              <w:t>PK), nominativo, documento, telefono, email</w:t>
             </w:r>
           </w:p>
         </w:tc>
@@ -2574,23 +3514,54 @@
                 <w:rFonts w:ascii="Times New Roman" w:hAnsi="Times New Roman" w:cs="Times New Roman"/>
               </w:rPr>
             </w:pPr>
-            <w:r>
-              <w:rPr>
-                <w:rFonts w:ascii="Times New Roman" w:hAnsi="Times New Roman" w:cs="Times New Roman"/>
-              </w:rPr>
-              <w:t>id_Viaggio</w:t>
-            </w:r>
+            <w:proofErr w:type="spellStart"/>
+            <w:r>
+              <w:rPr>
+                <w:rFonts w:ascii="Times New Roman" w:hAnsi="Times New Roman" w:cs="Times New Roman"/>
+              </w:rPr>
+              <w:t>id_</w:t>
+            </w:r>
+            <w:proofErr w:type="gramStart"/>
+            <w:r>
+              <w:rPr>
+                <w:rFonts w:ascii="Times New Roman" w:hAnsi="Times New Roman" w:cs="Times New Roman"/>
+              </w:rPr>
+              <w:t>Viaggio</w:t>
+            </w:r>
+            <w:proofErr w:type="spellEnd"/>
             <w:r>
               <w:rPr>
                 <w:rFonts w:ascii="Times New Roman" w:hAnsi="Times New Roman" w:cs="Times New Roman"/>
               </w:rPr>
               <w:t>(</w:t>
             </w:r>
-            <w:r>
-              <w:rPr>
-                <w:rFonts w:ascii="Times New Roman" w:hAnsi="Times New Roman" w:cs="Times New Roman"/>
-              </w:rPr>
-              <w:t>PK), Partenza, Destinazione, Data, tempoArrivo, n_posti</w:t>
+            <w:proofErr w:type="gramEnd"/>
+            <w:r>
+              <w:rPr>
+                <w:rFonts w:ascii="Times New Roman" w:hAnsi="Times New Roman" w:cs="Times New Roman"/>
+              </w:rPr>
+              <w:t xml:space="preserve">PK), Partenza, Destinazione, Data, </w:t>
+            </w:r>
+            <w:proofErr w:type="spellStart"/>
+            <w:r>
+              <w:rPr>
+                <w:rFonts w:ascii="Times New Roman" w:hAnsi="Times New Roman" w:cs="Times New Roman"/>
+              </w:rPr>
+              <w:t>tempoArrivo</w:t>
+            </w:r>
+            <w:proofErr w:type="spellEnd"/>
+            <w:r>
+              <w:rPr>
+                <w:rFonts w:ascii="Times New Roman" w:hAnsi="Times New Roman" w:cs="Times New Roman"/>
+              </w:rPr>
+              <w:t xml:space="preserve">, </w:t>
+            </w:r>
+            <w:proofErr w:type="spellStart"/>
+            <w:r>
+              <w:rPr>
+                <w:rFonts w:ascii="Times New Roman" w:hAnsi="Times New Roman" w:cs="Times New Roman"/>
+              </w:rPr>
+              <w:t>n_posti</w:t>
             </w:r>
             <w:r>
               <w:rPr>
@@ -2598,17 +3569,46 @@
               </w:rPr>
               <w:t>D</w:t>
             </w:r>
-            <w:r>
-              <w:rPr>
-                <w:rFonts w:ascii="Times New Roman" w:hAnsi="Times New Roman" w:cs="Times New Roman"/>
-              </w:rPr>
-              <w:t>, targa, costo, bagaglio, animale, id_soste(FK)</w:t>
-            </w:r>
-            <w:r>
-              <w:rPr>
-                <w:rFonts w:ascii="Times New Roman" w:hAnsi="Times New Roman" w:cs="Times New Roman"/>
-              </w:rPr>
-              <w:t>,id_Autista(FK)</w:t>
+            <w:proofErr w:type="spellEnd"/>
+            <w:r>
+              <w:rPr>
+                <w:rFonts w:ascii="Times New Roman" w:hAnsi="Times New Roman" w:cs="Times New Roman"/>
+              </w:rPr>
+              <w:t xml:space="preserve">, targa, costo, bagaglio, animale, </w:t>
+            </w:r>
+            <w:proofErr w:type="spellStart"/>
+            <w:r>
+              <w:rPr>
+                <w:rFonts w:ascii="Times New Roman" w:hAnsi="Times New Roman" w:cs="Times New Roman"/>
+              </w:rPr>
+              <w:t>id_soste</w:t>
+            </w:r>
+            <w:proofErr w:type="spellEnd"/>
+            <w:r>
+              <w:rPr>
+                <w:rFonts w:ascii="Times New Roman" w:hAnsi="Times New Roman" w:cs="Times New Roman"/>
+              </w:rPr>
+              <w:t>(FK)</w:t>
+            </w:r>
+            <w:r>
+              <w:rPr>
+                <w:rFonts w:ascii="Times New Roman" w:hAnsi="Times New Roman" w:cs="Times New Roman"/>
+              </w:rPr>
+              <w:t>,</w:t>
+            </w:r>
+            <w:proofErr w:type="spellStart"/>
+            <w:r>
+              <w:rPr>
+                <w:rFonts w:ascii="Times New Roman" w:hAnsi="Times New Roman" w:cs="Times New Roman"/>
+              </w:rPr>
+              <w:t>id_Autista</w:t>
+            </w:r>
+            <w:proofErr w:type="spellEnd"/>
+            <w:r>
+              <w:rPr>
+                <w:rFonts w:ascii="Times New Roman" w:hAnsi="Times New Roman" w:cs="Times New Roman"/>
+              </w:rPr>
+              <w:t>(FK)</w:t>
             </w:r>
           </w:p>
           <w:p>
@@ -2651,25 +3651,104 @@
                 <w:u w:val="single"/>
               </w:rPr>
             </w:pPr>
+            <w:proofErr w:type="spellStart"/>
             <w:r>
               <w:rPr>
                 <w:rFonts w:ascii="Times New Roman" w:hAnsi="Times New Roman" w:cs="Times New Roman"/>
                 <w:u w:val="single"/>
               </w:rPr>
-              <w:t>id_Prenotazione(PK),  esito, cittaP, cittaD, data</w:t>
-            </w:r>
+              <w:t>id_</w:t>
+            </w:r>
+            <w:proofErr w:type="gramStart"/>
             <w:r>
               <w:rPr>
                 <w:rFonts w:ascii="Times New Roman" w:hAnsi="Times New Roman" w:cs="Times New Roman"/>
                 <w:u w:val="single"/>
               </w:rPr>
+              <w:t>Prenotazione</w:t>
+            </w:r>
+            <w:proofErr w:type="spellEnd"/>
+            <w:r>
+              <w:rPr>
+                <w:rFonts w:ascii="Times New Roman" w:hAnsi="Times New Roman" w:cs="Times New Roman"/>
+                <w:u w:val="single"/>
+              </w:rPr>
+              <w:t>(</w:t>
+            </w:r>
+            <w:proofErr w:type="gramEnd"/>
+            <w:r>
+              <w:rPr>
+                <w:rFonts w:ascii="Times New Roman" w:hAnsi="Times New Roman" w:cs="Times New Roman"/>
+                <w:u w:val="single"/>
+              </w:rPr>
+              <w:t xml:space="preserve">PK),  esito, </w:t>
+            </w:r>
+            <w:proofErr w:type="spellStart"/>
+            <w:r>
+              <w:rPr>
+                <w:rFonts w:ascii="Times New Roman" w:hAnsi="Times New Roman" w:cs="Times New Roman"/>
+                <w:u w:val="single"/>
+              </w:rPr>
+              <w:t>cittaP</w:t>
+            </w:r>
+            <w:proofErr w:type="spellEnd"/>
+            <w:r>
+              <w:rPr>
+                <w:rFonts w:ascii="Times New Roman" w:hAnsi="Times New Roman" w:cs="Times New Roman"/>
+                <w:u w:val="single"/>
+              </w:rPr>
+              <w:t xml:space="preserve">, </w:t>
+            </w:r>
+            <w:proofErr w:type="spellStart"/>
+            <w:r>
+              <w:rPr>
+                <w:rFonts w:ascii="Times New Roman" w:hAnsi="Times New Roman" w:cs="Times New Roman"/>
+                <w:u w:val="single"/>
+              </w:rPr>
+              <w:t>cittaD</w:t>
+            </w:r>
+            <w:proofErr w:type="spellEnd"/>
+            <w:r>
+              <w:rPr>
+                <w:rFonts w:ascii="Times New Roman" w:hAnsi="Times New Roman" w:cs="Times New Roman"/>
+                <w:u w:val="single"/>
+              </w:rPr>
+              <w:t>, data</w:t>
+            </w:r>
+            <w:r>
+              <w:rPr>
+                <w:rFonts w:ascii="Times New Roman" w:hAnsi="Times New Roman" w:cs="Times New Roman"/>
+                <w:u w:val="single"/>
+              </w:rPr>
               <w:t xml:space="preserve"> , </w:t>
             </w:r>
-            <w:r>
-              <w:rPr>
-                <w:rFonts w:ascii="Times New Roman" w:hAnsi="Times New Roman" w:cs="Times New Roman"/>
-              </w:rPr>
-              <w:t>id_Viaggio(FK),</w:t>
+            <w:proofErr w:type="spellStart"/>
+            <w:r>
+              <w:rPr>
+                <w:rFonts w:ascii="Times New Roman" w:hAnsi="Times New Roman" w:cs="Times New Roman"/>
+              </w:rPr>
+              <w:t>id_Viaggio</w:t>
+            </w:r>
+            <w:proofErr w:type="spellEnd"/>
+            <w:r>
+              <w:rPr>
+                <w:rFonts w:ascii="Times New Roman" w:hAnsi="Times New Roman" w:cs="Times New Roman"/>
+              </w:rPr>
+              <w:t>(FK),</w:t>
+            </w:r>
+            <w:proofErr w:type="spellStart"/>
+            <w:r>
+              <w:rPr>
+                <w:rFonts w:ascii="Times New Roman" w:hAnsi="Times New Roman" w:cs="Times New Roman"/>
+              </w:rPr>
+              <w:t>id_Passeggero</w:t>
+            </w:r>
+            <w:proofErr w:type="spellEnd"/>
+            <w:r>
+              <w:rPr>
+                <w:rFonts w:ascii="Times New Roman" w:hAnsi="Times New Roman" w:cs="Times New Roman"/>
+              </w:rPr>
+              <w:t>(FK)</w:t>
             </w:r>
           </w:p>
           <w:p>
@@ -2692,12 +3771,14 @@
                 <w:rFonts w:ascii="Times New Roman" w:hAnsi="Times New Roman" w:cs="Times New Roman"/>
               </w:rPr>
             </w:pPr>
+            <w:proofErr w:type="gramStart"/>
             <w:r>
               <w:rPr>
                 <w:rFonts w:ascii="Times New Roman" w:hAnsi="Times New Roman" w:cs="Times New Roman"/>
               </w:rPr>
               <w:t>Citta</w:t>
             </w:r>
+            <w:proofErr w:type="gramEnd"/>
           </w:p>
         </w:tc>
         <w:tc>
@@ -2710,11 +3791,19 @@
                 <w:rFonts w:ascii="Times New Roman" w:hAnsi="Times New Roman" w:cs="Times New Roman"/>
               </w:rPr>
             </w:pPr>
-            <w:r>
-              <w:rPr>
-                <w:rFonts w:ascii="Times New Roman" w:hAnsi="Times New Roman" w:cs="Times New Roman"/>
-              </w:rPr>
-              <w:t>Cap(PK), comune, nome</w:t>
+            <w:proofErr w:type="gramStart"/>
+            <w:r>
+              <w:rPr>
+                <w:rFonts w:ascii="Times New Roman" w:hAnsi="Times New Roman" w:cs="Times New Roman"/>
+              </w:rPr>
+              <w:t>Cap(</w:t>
+            </w:r>
+            <w:proofErr w:type="gramEnd"/>
+            <w:r>
+              <w:rPr>
+                <w:rFonts w:ascii="Times New Roman" w:hAnsi="Times New Roman" w:cs="Times New Roman"/>
+              </w:rPr>
+              <w:t>PK), comune, nome</w:t>
             </w:r>
           </w:p>
           <w:p>
@@ -2755,23 +3844,81 @@
                 <w:rFonts w:ascii="Times New Roman" w:hAnsi="Times New Roman" w:cs="Times New Roman"/>
               </w:rPr>
             </w:pPr>
-            <w:r>
-              <w:rPr>
-                <w:rFonts w:ascii="Times New Roman" w:hAnsi="Times New Roman" w:cs="Times New Roman"/>
-              </w:rPr>
-              <w:t>id_Soste(PK) ,Cap(FK), id_Viaggio(FK),</w:t>
-            </w:r>
-            <w:r>
-              <w:rPr>
-                <w:rFonts w:ascii="Times New Roman" w:hAnsi="Times New Roman" w:cs="Times New Roman"/>
-              </w:rPr>
-              <w:t xml:space="preserve"> n_sosta</w:t>
-            </w:r>
-            <w:r>
-              <w:rPr>
-                <w:rFonts w:ascii="Times New Roman" w:hAnsi="Times New Roman" w:cs="Times New Roman"/>
-              </w:rPr>
-              <w:t>, orarioArrivo, tempo ,luogo</w:t>
+            <w:proofErr w:type="spellStart"/>
+            <w:r>
+              <w:rPr>
+                <w:rFonts w:ascii="Times New Roman" w:hAnsi="Times New Roman" w:cs="Times New Roman"/>
+              </w:rPr>
+              <w:t>id_</w:t>
+            </w:r>
+            <w:proofErr w:type="gramStart"/>
+            <w:r>
+              <w:rPr>
+                <w:rFonts w:ascii="Times New Roman" w:hAnsi="Times New Roman" w:cs="Times New Roman"/>
+              </w:rPr>
+              <w:t>Soste</w:t>
+            </w:r>
+            <w:proofErr w:type="spellEnd"/>
+            <w:r>
+              <w:rPr>
+                <w:rFonts w:ascii="Times New Roman" w:hAnsi="Times New Roman" w:cs="Times New Roman"/>
+              </w:rPr>
+              <w:t>(</w:t>
+            </w:r>
+            <w:proofErr w:type="gramEnd"/>
+            <w:r>
+              <w:rPr>
+                <w:rFonts w:ascii="Times New Roman" w:hAnsi="Times New Roman" w:cs="Times New Roman"/>
+              </w:rPr>
+              <w:t xml:space="preserve">PK) ,Cap(FK), </w:t>
+            </w:r>
+            <w:proofErr w:type="spellStart"/>
+            <w:r>
+              <w:rPr>
+                <w:rFonts w:ascii="Times New Roman" w:hAnsi="Times New Roman" w:cs="Times New Roman"/>
+              </w:rPr>
+              <w:t>id_Viaggio</w:t>
+            </w:r>
+            <w:proofErr w:type="spellEnd"/>
+            <w:r>
+              <w:rPr>
+                <w:rFonts w:ascii="Times New Roman" w:hAnsi="Times New Roman" w:cs="Times New Roman"/>
+              </w:rPr>
+              <w:t>(FK),</w:t>
+            </w:r>
+            <w:r>
+              <w:rPr>
+                <w:rFonts w:ascii="Times New Roman" w:hAnsi="Times New Roman" w:cs="Times New Roman"/>
+              </w:rPr>
+              <w:t xml:space="preserve"> </w:t>
+            </w:r>
+            <w:proofErr w:type="spellStart"/>
+            <w:r>
+              <w:rPr>
+                <w:rFonts w:ascii="Times New Roman" w:hAnsi="Times New Roman" w:cs="Times New Roman"/>
+              </w:rPr>
+              <w:t>n_sosta</w:t>
+            </w:r>
+            <w:proofErr w:type="spellEnd"/>
+            <w:r>
+              <w:rPr>
+                <w:rFonts w:ascii="Times New Roman" w:hAnsi="Times New Roman" w:cs="Times New Roman"/>
+              </w:rPr>
+              <w:t xml:space="preserve">, </w:t>
+            </w:r>
+            <w:proofErr w:type="spellStart"/>
+            <w:r>
+              <w:rPr>
+                <w:rFonts w:ascii="Times New Roman" w:hAnsi="Times New Roman" w:cs="Times New Roman"/>
+              </w:rPr>
+              <w:t>orarioArrivo</w:t>
+            </w:r>
+            <w:proofErr w:type="spellEnd"/>
+            <w:r>
+              <w:rPr>
+                <w:rFonts w:ascii="Times New Roman" w:hAnsi="Times New Roman" w:cs="Times New Roman"/>
+              </w:rPr>
+              <w:t>, tempo ,luogo</w:t>
             </w:r>
           </w:p>
           <w:p>
@@ -2815,6 +3962,7 @@
                 <w:rFonts w:ascii="Times New Roman" w:hAnsi="Times New Roman" w:cs="Times New Roman"/>
               </w:rPr>
             </w:pPr>
+            <w:proofErr w:type="spellStart"/>
             <w:r>
               <w:rPr>
                 <w:rFonts w:ascii="Times New Roman" w:hAnsi="Times New Roman" w:cs="Times New Roman"/>
@@ -2827,6 +3975,7 @@
               </w:rPr>
               <w:t>_</w:t>
             </w:r>
+            <w:proofErr w:type="gramStart"/>
             <w:r>
               <w:rPr>
                 <w:rFonts w:ascii="Times New Roman" w:hAnsi="Times New Roman" w:cs="Times New Roman"/>
@@ -2837,14 +3986,50 @@
               <w:rPr>
                 <w:rFonts w:ascii="Times New Roman" w:hAnsi="Times New Roman" w:cs="Times New Roman"/>
               </w:rPr>
-              <w:t>ed(PK), voto,commento,tipologia</w:t>
-            </w:r>
-            <w:r>
-              <w:rPr>
-                <w:rFonts w:ascii="Times New Roman" w:hAnsi="Times New Roman" w:cs="Times New Roman"/>
-              </w:rPr>
-              <w:t>,id_Passeggero(FK), id_Autista</w:t>
-            </w:r>
+              <w:t>ed</w:t>
+            </w:r>
+            <w:proofErr w:type="spellEnd"/>
+            <w:r>
+              <w:rPr>
+                <w:rFonts w:ascii="Times New Roman" w:hAnsi="Times New Roman" w:cs="Times New Roman"/>
+              </w:rPr>
+              <w:t>(</w:t>
+            </w:r>
+            <w:proofErr w:type="gramEnd"/>
+            <w:r>
+              <w:rPr>
+                <w:rFonts w:ascii="Times New Roman" w:hAnsi="Times New Roman" w:cs="Times New Roman"/>
+              </w:rPr>
+              <w:t xml:space="preserve">PK), </w:t>
+            </w:r>
+            <w:proofErr w:type="spellStart"/>
+            <w:r>
+              <w:rPr>
+                <w:rFonts w:ascii="Times New Roman" w:hAnsi="Times New Roman" w:cs="Times New Roman"/>
+              </w:rPr>
+              <w:t>voto,commento,tipologia</w:t>
+            </w:r>
+            <w:r>
+              <w:rPr>
+                <w:rFonts w:ascii="Times New Roman" w:hAnsi="Times New Roman" w:cs="Times New Roman"/>
+              </w:rPr>
+              <w:t>,id_Passeggero</w:t>
+            </w:r>
+            <w:proofErr w:type="spellEnd"/>
+            <w:r>
+              <w:rPr>
+                <w:rFonts w:ascii="Times New Roman" w:hAnsi="Times New Roman" w:cs="Times New Roman"/>
+              </w:rPr>
+              <w:t xml:space="preserve">(FK), </w:t>
+            </w:r>
+            <w:proofErr w:type="spellStart"/>
+            <w:r>
+              <w:rPr>
+                <w:rFonts w:ascii="Times New Roman" w:hAnsi="Times New Roman" w:cs="Times New Roman"/>
+              </w:rPr>
+              <w:t>id_Autista</w:t>
+            </w:r>
+            <w:proofErr w:type="spellEnd"/>
             <w:r>
               <w:rPr>
                 <w:rFonts w:ascii="Times New Roman" w:hAnsi="Times New Roman" w:cs="Times New Roman"/>
@@ -2855,6 +4040,9 @@
         </w:tc>
       </w:tr>
       <w:tr>
+        <w:trPr>
+          <w:trHeight w:val="386"/>
+        </w:trPr>
         <w:tc>
           <w:tcPr>
             <w:tcW w:w="1413" w:type="dxa"/>
@@ -2883,46 +4071,121 @@
                 <w:rFonts w:ascii="Times New Roman" w:hAnsi="Times New Roman" w:cs="Times New Roman"/>
               </w:rPr>
             </w:pPr>
-            <w:r>
-              <w:rPr>
-                <w:rFonts w:ascii="Times New Roman" w:hAnsi="Times New Roman" w:cs="Times New Roman"/>
-              </w:rPr>
-              <w:t>Targa,</w:t>
-            </w:r>
-            <w:r>
-              <w:rPr>
-                <w:rFonts w:ascii="Times New Roman" w:hAnsi="Times New Roman" w:cs="Times New Roman"/>
-              </w:rPr>
-              <w:t xml:space="preserve">modello, casaProd, </w:t>
-            </w:r>
+            <w:proofErr w:type="gramStart"/>
+            <w:r>
+              <w:rPr>
+                <w:rFonts w:ascii="Times New Roman" w:hAnsi="Times New Roman" w:cs="Times New Roman"/>
+              </w:rPr>
+              <w:t>Targa</w:t>
+            </w:r>
+            <w:r>
+              <w:rPr>
+                <w:rFonts w:ascii="Times New Roman" w:hAnsi="Times New Roman" w:cs="Times New Roman"/>
+              </w:rPr>
+              <w:t>(</w:t>
+            </w:r>
+            <w:proofErr w:type="gramEnd"/>
+            <w:r>
+              <w:rPr>
+                <w:rFonts w:ascii="Times New Roman" w:hAnsi="Times New Roman" w:cs="Times New Roman"/>
+              </w:rPr>
+              <w:t>PK)</w:t>
+            </w:r>
+            <w:r>
+              <w:rPr>
+                <w:rFonts w:ascii="Times New Roman" w:hAnsi="Times New Roman" w:cs="Times New Roman"/>
+              </w:rPr>
+              <w:t>,</w:t>
+            </w:r>
+            <w:r>
+              <w:rPr>
+                <w:rFonts w:ascii="Times New Roman" w:hAnsi="Times New Roman" w:cs="Times New Roman"/>
+              </w:rPr>
+              <w:t xml:space="preserve">modello, </w:t>
+            </w:r>
+            <w:proofErr w:type="spellStart"/>
+            <w:r>
+              <w:rPr>
+                <w:rFonts w:ascii="Times New Roman" w:hAnsi="Times New Roman" w:cs="Times New Roman"/>
+              </w:rPr>
+              <w:t>casaProd</w:t>
+            </w:r>
+            <w:proofErr w:type="spellEnd"/>
+            <w:r>
+              <w:rPr>
+                <w:rFonts w:ascii="Times New Roman" w:hAnsi="Times New Roman" w:cs="Times New Roman"/>
+              </w:rPr>
+              <w:t xml:space="preserve">, </w:t>
+            </w:r>
+            <w:proofErr w:type="spellStart"/>
             <w:r>
               <w:rPr>
                 <w:rFonts w:ascii="Times New Roman" w:hAnsi="Times New Roman" w:cs="Times New Roman"/>
               </w:rPr>
               <w:t>n_posti</w:t>
             </w:r>
-            <w:r>
-              <w:rPr>
-                <w:rFonts w:ascii="Times New Roman" w:hAnsi="Times New Roman" w:cs="Times New Roman"/>
-              </w:rPr>
-              <w:t>, capienzaStiva</w:t>
-            </w:r>
+            <w:proofErr w:type="spellEnd"/>
             <w:r>
               <w:rPr>
                 <w:rFonts w:ascii="Times New Roman" w:hAnsi="Times New Roman" w:cs="Times New Roman"/>
               </w:rPr>
               <w:t xml:space="preserve">, </w:t>
             </w:r>
+            <w:proofErr w:type="spellStart"/>
+            <w:r>
+              <w:rPr>
+                <w:rFonts w:ascii="Times New Roman" w:hAnsi="Times New Roman" w:cs="Times New Roman"/>
+              </w:rPr>
+              <w:t>capienzaStiva</w:t>
+            </w:r>
+            <w:proofErr w:type="spellEnd"/>
+            <w:r>
+              <w:rPr>
+                <w:rFonts w:ascii="Times New Roman" w:hAnsi="Times New Roman" w:cs="Times New Roman"/>
+              </w:rPr>
+              <w:t xml:space="preserve">, </w:t>
+            </w:r>
+            <w:proofErr w:type="spellStart"/>
             <w:r>
               <w:rPr>
                 <w:rFonts w:ascii="Times New Roman" w:hAnsi="Times New Roman" w:cs="Times New Roman"/>
               </w:rPr>
               <w:t>postoRiservato</w:t>
+            </w:r>
+            <w:proofErr w:type="spellEnd"/>
+            <w:r>
+              <w:rPr>
+                <w:rFonts w:ascii="Times New Roman" w:hAnsi="Times New Roman" w:cs="Times New Roman"/>
+              </w:rPr>
+              <w:t>,</w:t>
+            </w:r>
+            <w:r>
+              <w:rPr>
+                <w:rFonts w:ascii="Times New Roman" w:hAnsi="Times New Roman" w:cs="Times New Roman"/>
+              </w:rPr>
+              <w:t xml:space="preserve"> </w:t>
+            </w:r>
+            <w:proofErr w:type="spellStart"/>
+            <w:r>
+              <w:rPr>
+                <w:rFonts w:ascii="Times New Roman" w:hAnsi="Times New Roman" w:cs="Times New Roman"/>
+              </w:rPr>
+              <w:t>id_Viaggio</w:t>
+            </w:r>
+            <w:proofErr w:type="spellEnd"/>
+            <w:r>
+              <w:rPr>
+                <w:rFonts w:ascii="Times New Roman" w:hAnsi="Times New Roman" w:cs="Times New Roman"/>
+              </w:rPr>
+              <w:t>(FK)</w:t>
             </w:r>
           </w:p>
         </w:tc>
       </w:tr>
       <w:tr>
+        <w:trPr>
+          <w:trHeight w:val="404"/>
+        </w:trPr>
         <w:tc>
           <w:tcPr>
             <w:tcW w:w="1413" w:type="dxa"/>
@@ -2952,29 +4215,79 @@
                 <w:u w:val="single"/>
               </w:rPr>
             </w:pPr>
+            <w:proofErr w:type="spellStart"/>
             <w:r>
               <w:rPr>
                 <w:rFonts w:ascii="Times New Roman" w:hAnsi="Times New Roman" w:cs="Times New Roman"/>
               </w:rPr>
               <w:t>Id_</w:t>
             </w:r>
+            <w:proofErr w:type="gramStart"/>
             <w:r>
               <w:rPr>
                 <w:rFonts w:ascii="Times New Roman" w:hAnsi="Times New Roman" w:cs="Times New Roman"/>
               </w:rPr>
               <w:t>animale</w:t>
             </w:r>
-            <w:r>
-              <w:rPr>
-                <w:rFonts w:ascii="Times New Roman" w:hAnsi="Times New Roman" w:cs="Times New Roman"/>
-              </w:rPr>
-              <w:t>(PK)</w:t>
+            <w:proofErr w:type="spellEnd"/>
+            <w:r>
+              <w:rPr>
+                <w:rFonts w:ascii="Times New Roman" w:hAnsi="Times New Roman" w:cs="Times New Roman"/>
+              </w:rPr>
+              <w:t>(</w:t>
+            </w:r>
+            <w:proofErr w:type="gramEnd"/>
+            <w:r>
+              <w:rPr>
+                <w:rFonts w:ascii="Times New Roman" w:hAnsi="Times New Roman" w:cs="Times New Roman"/>
+              </w:rPr>
+              <w:t>PK)</w:t>
             </w:r>
             <w:r>
               <w:rPr>
                 <w:rFonts w:ascii="Times New Roman" w:hAnsi="Times New Roman" w:cs="Times New Roman"/>
               </w:rPr>
               <w:t>,</w:t>
+            </w:r>
+            <w:r>
+              <w:rPr>
+                <w:rFonts w:ascii="Times New Roman" w:hAnsi="Times New Roman" w:cs="Times New Roman"/>
+              </w:rPr>
+              <w:t xml:space="preserve">specie, </w:t>
+            </w:r>
+            <w:proofErr w:type="spellStart"/>
+            <w:r>
+              <w:rPr>
+                <w:rFonts w:ascii="Times New Roman" w:hAnsi="Times New Roman" w:cs="Times New Roman"/>
+              </w:rPr>
+              <w:t>taglia,id_Viaggio</w:t>
+            </w:r>
+            <w:proofErr w:type="spellEnd"/>
+            <w:r>
+              <w:rPr>
+                <w:rFonts w:ascii="Times New Roman" w:hAnsi="Times New Roman" w:cs="Times New Roman"/>
+              </w:rPr>
+              <w:t>(FK)</w:t>
+            </w:r>
+            <w:r>
+              <w:rPr>
+                <w:rFonts w:ascii="Times New Roman" w:hAnsi="Times New Roman" w:cs="Times New Roman"/>
+              </w:rPr>
+              <w:t>,</w:t>
+            </w:r>
+            <w:proofErr w:type="spellStart"/>
+            <w:r>
+              <w:rPr>
+                <w:rFonts w:ascii="Times New Roman" w:hAnsi="Times New Roman" w:cs="Times New Roman"/>
+              </w:rPr>
+              <w:t>id_Passeggero</w:t>
+            </w:r>
+            <w:proofErr w:type="spellEnd"/>
+            <w:r>
+              <w:rPr>
+                <w:rFonts w:ascii="Times New Roman" w:hAnsi="Times New Roman" w:cs="Times New Roman"/>
+              </w:rPr>
+              <w:t>(FK)</w:t>
             </w:r>
           </w:p>
         </w:tc>
@@ -2991,36 +4304,1201 @@
       <w:pPr>
         <w:rPr>
           <w:rFonts w:ascii="Times New Roman" w:hAnsi="Times New Roman" w:cs="Times New Roman"/>
-          <w:color w:val="FF0000"/>
-          <w:sz w:val="44"/>
-          <w:szCs w:val="44"/>
-        </w:rPr>
-      </w:pPr>
-      <w:r>
-        <w:rPr>
-          <w:rFonts w:ascii="Times New Roman" w:hAnsi="Times New Roman" w:cs="Times New Roman"/>
-        </w:rPr>
-        <w:t xml:space="preserve">Tabella Soste </w:t>
-      </w:r>
-      <w:r>
-        <w:rPr>
-          <w:rFonts w:ascii="Times New Roman" w:hAnsi="Times New Roman" w:cs="Times New Roman"/>
-          <w:color w:val="FF0000"/>
-          <w:sz w:val="44"/>
-          <w:szCs w:val="44"/>
-        </w:rPr>
-        <w:t>spiegazione</w:t>
-      </w:r>
-    </w:p>
-    <w:p>
-      <w:pPr>
-        <w:rPr>
-          <w:rFonts w:ascii="Times New Roman" w:hAnsi="Times New Roman" w:cs="Times New Roman"/>
-          <w:color w:val="FF0000"/>
-          <w:sz w:val="44"/>
-          <w:szCs w:val="44"/>
-        </w:rPr>
-      </w:pPr>
+        </w:rPr>
+      </w:pPr>
+      <w:proofErr w:type="gramStart"/>
+      <w:r>
+        <w:rPr>
+          <w:rFonts w:ascii="Times New Roman" w:hAnsi="Times New Roman" w:cs="Times New Roman"/>
+        </w:rPr>
+        <w:t>Al interno</w:t>
+      </w:r>
+      <w:proofErr w:type="gramEnd"/>
+      <w:r>
+        <w:rPr>
+          <w:rFonts w:ascii="Times New Roman" w:hAnsi="Times New Roman" w:cs="Times New Roman"/>
+        </w:rPr>
+        <w:t xml:space="preserve"> della tabella feedback abbiamo ritenuto importate l`inserimento dell`attributo tipologia per identificare da quale utente tra Autista</w:t>
+      </w:r>
+      <w:r>
+        <w:rPr>
+          <w:rFonts w:ascii="Times New Roman" w:hAnsi="Times New Roman" w:cs="Times New Roman"/>
+        </w:rPr>
+        <w:t>(A)</w:t>
+      </w:r>
+      <w:r>
+        <w:rPr>
+          <w:rFonts w:ascii="Times New Roman" w:hAnsi="Times New Roman" w:cs="Times New Roman"/>
+        </w:rPr>
+        <w:t xml:space="preserve"> e </w:t>
+      </w:r>
+      <w:r>
+        <w:rPr>
+          <w:rFonts w:ascii="Times New Roman" w:hAnsi="Times New Roman" w:cs="Times New Roman"/>
+        </w:rPr>
+        <w:t>P</w:t>
+      </w:r>
+      <w:r>
+        <w:rPr>
+          <w:rFonts w:ascii="Times New Roman" w:hAnsi="Times New Roman" w:cs="Times New Roman"/>
+        </w:rPr>
+        <w:t>asseggero</w:t>
+      </w:r>
+      <w:r>
+        <w:rPr>
+          <w:rFonts w:ascii="Times New Roman" w:hAnsi="Times New Roman" w:cs="Times New Roman"/>
+        </w:rPr>
+        <w:t>(P)</w:t>
+      </w:r>
+      <w:r>
+        <w:rPr>
+          <w:rFonts w:ascii="Times New Roman" w:hAnsi="Times New Roman" w:cs="Times New Roman"/>
+        </w:rPr>
+        <w:t xml:space="preserve"> viene scritto il commento legato al id del feedback</w:t>
+      </w:r>
+    </w:p>
+    <w:p>
+      <w:pPr>
+        <w:rPr>
+          <w:rFonts w:ascii="Times New Roman" w:hAnsi="Times New Roman" w:cs="Times New Roman"/>
+        </w:rPr>
+      </w:pPr>
+      <w:proofErr w:type="spellStart"/>
+      <w:r>
+        <w:rPr>
+          <w:rFonts w:ascii="Times New Roman" w:hAnsi="Times New Roman" w:cs="Times New Roman"/>
+        </w:rPr>
+        <w:t>Es</w:t>
+      </w:r>
+      <w:proofErr w:type="spellEnd"/>
+      <w:r>
+        <w:rPr>
+          <w:rFonts w:ascii="Times New Roman" w:hAnsi="Times New Roman" w:cs="Times New Roman"/>
+        </w:rPr>
+        <w:t>,</w:t>
+      </w:r>
+      <w:r>
+        <w:rPr>
+          <w:rFonts w:ascii="Times New Roman" w:hAnsi="Times New Roman" w:cs="Times New Roman"/>
+        </w:rPr>
+        <w:t xml:space="preserve"> i dati inseriti non sono reali servono per capire il funzionamento di questa tabella:</w:t>
+      </w:r>
+    </w:p>
+    <w:tbl>
+      <w:tblPr>
+        <w:tblStyle w:val="Grigliatabella"/>
+        <w:tblW w:w="0" w:type="auto"/>
+        <w:jc w:val="center"/>
+        <w:tblLook w:val="04A0" w:firstRow="1" w:lastRow="0" w:firstColumn="1" w:lastColumn="0" w:noHBand="0" w:noVBand="1"/>
+      </w:tblPr>
+      <w:tblGrid>
+        <w:gridCol w:w="937"/>
+        <w:gridCol w:w="618"/>
+        <w:gridCol w:w="4454"/>
+        <w:gridCol w:w="999"/>
+        <w:gridCol w:w="1487"/>
+        <w:gridCol w:w="1133"/>
+      </w:tblGrid>
+      <w:tr>
+        <w:trPr>
+          <w:jc w:val="center"/>
+        </w:trPr>
+        <w:tc>
+          <w:tcPr>
+            <w:tcW w:w="937" w:type="dxa"/>
+          </w:tcPr>
+          <w:p>
+            <w:pPr>
+              <w:rPr>
+                <w:rFonts w:ascii="Times New Roman" w:hAnsi="Times New Roman" w:cs="Times New Roman"/>
+              </w:rPr>
+            </w:pPr>
+            <w:proofErr w:type="spellStart"/>
+            <w:r>
+              <w:rPr>
+                <w:rFonts w:ascii="Times New Roman" w:hAnsi="Times New Roman" w:cs="Times New Roman"/>
+              </w:rPr>
+              <w:t>Id_Feed</w:t>
+            </w:r>
+            <w:proofErr w:type="spellEnd"/>
+          </w:p>
+        </w:tc>
+        <w:tc>
+          <w:tcPr>
+            <w:tcW w:w="618" w:type="dxa"/>
+          </w:tcPr>
+          <w:p>
+            <w:pPr>
+              <w:rPr>
+                <w:rFonts w:ascii="Times New Roman" w:hAnsi="Times New Roman" w:cs="Times New Roman"/>
+              </w:rPr>
+            </w:pPr>
+            <w:r>
+              <w:rPr>
+                <w:rFonts w:ascii="Times New Roman" w:hAnsi="Times New Roman" w:cs="Times New Roman"/>
+              </w:rPr>
+              <w:t>voto</w:t>
+            </w:r>
+          </w:p>
+        </w:tc>
+        <w:tc>
+          <w:tcPr>
+            <w:tcW w:w="4454" w:type="dxa"/>
+          </w:tcPr>
+          <w:p>
+            <w:pPr>
+              <w:rPr>
+                <w:rFonts w:ascii="Times New Roman" w:hAnsi="Times New Roman" w:cs="Times New Roman"/>
+              </w:rPr>
+            </w:pPr>
+            <w:r>
+              <w:rPr>
+                <w:rFonts w:ascii="Times New Roman" w:hAnsi="Times New Roman" w:cs="Times New Roman"/>
+              </w:rPr>
+              <w:t>commento</w:t>
+            </w:r>
+          </w:p>
+        </w:tc>
+        <w:tc>
+          <w:tcPr>
+            <w:tcW w:w="999" w:type="dxa"/>
+          </w:tcPr>
+          <w:p>
+            <w:pPr>
+              <w:rPr>
+                <w:rFonts w:ascii="Times New Roman" w:hAnsi="Times New Roman" w:cs="Times New Roman"/>
+              </w:rPr>
+            </w:pPr>
+            <w:r>
+              <w:rPr>
+                <w:rFonts w:ascii="Times New Roman" w:hAnsi="Times New Roman" w:cs="Times New Roman"/>
+              </w:rPr>
+              <w:t>tipologia</w:t>
+            </w:r>
+          </w:p>
+        </w:tc>
+        <w:tc>
+          <w:tcPr>
+            <w:tcW w:w="1487" w:type="dxa"/>
+          </w:tcPr>
+          <w:p>
+            <w:pPr>
+              <w:rPr>
+                <w:rFonts w:ascii="Times New Roman" w:hAnsi="Times New Roman" w:cs="Times New Roman"/>
+              </w:rPr>
+            </w:pPr>
+            <w:proofErr w:type="spellStart"/>
+            <w:r>
+              <w:rPr>
+                <w:rFonts w:ascii="Times New Roman" w:hAnsi="Times New Roman" w:cs="Times New Roman"/>
+              </w:rPr>
+              <w:t>id_Passeggero</w:t>
+            </w:r>
+            <w:proofErr w:type="spellEnd"/>
+          </w:p>
+        </w:tc>
+        <w:tc>
+          <w:tcPr>
+            <w:tcW w:w="1133" w:type="dxa"/>
+          </w:tcPr>
+          <w:p>
+            <w:pPr>
+              <w:rPr>
+                <w:rFonts w:ascii="Times New Roman" w:hAnsi="Times New Roman" w:cs="Times New Roman"/>
+              </w:rPr>
+            </w:pPr>
+            <w:proofErr w:type="spellStart"/>
+            <w:r>
+              <w:rPr>
+                <w:rFonts w:ascii="Times New Roman" w:hAnsi="Times New Roman" w:cs="Times New Roman"/>
+              </w:rPr>
+              <w:t>id_Autista</w:t>
+            </w:r>
+            <w:proofErr w:type="spellEnd"/>
+          </w:p>
+        </w:tc>
+      </w:tr>
+      <w:tr>
+        <w:trPr>
+          <w:jc w:val="center"/>
+        </w:trPr>
+        <w:tc>
+          <w:tcPr>
+            <w:tcW w:w="937" w:type="dxa"/>
+          </w:tcPr>
+          <w:p>
+            <w:pPr>
+              <w:jc w:val="center"/>
+              <w:rPr>
+                <w:rFonts w:ascii="Times New Roman" w:hAnsi="Times New Roman" w:cs="Times New Roman"/>
+              </w:rPr>
+            </w:pPr>
+            <w:r>
+              <w:rPr>
+                <w:rFonts w:ascii="Times New Roman" w:hAnsi="Times New Roman" w:cs="Times New Roman"/>
+              </w:rPr>
+              <w:t>1</w:t>
+            </w:r>
+          </w:p>
+        </w:tc>
+        <w:tc>
+          <w:tcPr>
+            <w:tcW w:w="618" w:type="dxa"/>
+          </w:tcPr>
+          <w:p>
+            <w:pPr>
+              <w:jc w:val="center"/>
+              <w:rPr>
+                <w:rFonts w:ascii="Times New Roman" w:hAnsi="Times New Roman" w:cs="Times New Roman"/>
+              </w:rPr>
+            </w:pPr>
+            <w:r>
+              <w:rPr>
+                <w:rFonts w:ascii="Times New Roman" w:hAnsi="Times New Roman" w:cs="Times New Roman"/>
+              </w:rPr>
+              <w:t>1</w:t>
+            </w:r>
+          </w:p>
+        </w:tc>
+        <w:tc>
+          <w:tcPr>
+            <w:tcW w:w="4454" w:type="dxa"/>
+          </w:tcPr>
+          <w:p>
+            <w:pPr>
+              <w:jc w:val="center"/>
+              <w:rPr>
+                <w:rFonts w:ascii="Times New Roman" w:hAnsi="Times New Roman" w:cs="Times New Roman"/>
+              </w:rPr>
+            </w:pPr>
+            <w:r>
+              <w:rPr>
+                <w:rFonts w:ascii="Times New Roman" w:hAnsi="Times New Roman" w:cs="Times New Roman"/>
+              </w:rPr>
+              <w:t>Un pessimo autista</w:t>
+            </w:r>
+          </w:p>
+        </w:tc>
+        <w:tc>
+          <w:tcPr>
+            <w:tcW w:w="999" w:type="dxa"/>
+          </w:tcPr>
+          <w:p>
+            <w:pPr>
+              <w:jc w:val="center"/>
+              <w:rPr>
+                <w:rFonts w:ascii="Times New Roman" w:hAnsi="Times New Roman" w:cs="Times New Roman"/>
+              </w:rPr>
+            </w:pPr>
+            <w:r>
+              <w:rPr>
+                <w:rFonts w:ascii="Times New Roman" w:hAnsi="Times New Roman" w:cs="Times New Roman"/>
+              </w:rPr>
+              <w:t>P</w:t>
+            </w:r>
+          </w:p>
+        </w:tc>
+        <w:tc>
+          <w:tcPr>
+            <w:tcW w:w="1487" w:type="dxa"/>
+          </w:tcPr>
+          <w:p>
+            <w:pPr>
+              <w:jc w:val="center"/>
+              <w:rPr>
+                <w:rFonts w:ascii="Times New Roman" w:hAnsi="Times New Roman" w:cs="Times New Roman"/>
+              </w:rPr>
+            </w:pPr>
+            <w:r>
+              <w:rPr>
+                <w:rFonts w:ascii="Times New Roman" w:hAnsi="Times New Roman" w:cs="Times New Roman"/>
+              </w:rPr>
+              <w:t>11</w:t>
+            </w:r>
+          </w:p>
+        </w:tc>
+        <w:tc>
+          <w:tcPr>
+            <w:tcW w:w="1133" w:type="dxa"/>
+          </w:tcPr>
+          <w:p>
+            <w:pPr>
+              <w:jc w:val="center"/>
+              <w:rPr>
+                <w:rFonts w:ascii="Times New Roman" w:hAnsi="Times New Roman" w:cs="Times New Roman"/>
+              </w:rPr>
+            </w:pPr>
+            <w:r>
+              <w:rPr>
+                <w:rFonts w:ascii="Times New Roman" w:hAnsi="Times New Roman" w:cs="Times New Roman"/>
+              </w:rPr>
+              <w:t>7</w:t>
+            </w:r>
+          </w:p>
+        </w:tc>
+      </w:tr>
+      <w:tr>
+        <w:trPr>
+          <w:jc w:val="center"/>
+        </w:trPr>
+        <w:tc>
+          <w:tcPr>
+            <w:tcW w:w="937" w:type="dxa"/>
+          </w:tcPr>
+          <w:p>
+            <w:pPr>
+              <w:jc w:val="center"/>
+              <w:rPr>
+                <w:rFonts w:ascii="Times New Roman" w:hAnsi="Times New Roman" w:cs="Times New Roman"/>
+              </w:rPr>
+            </w:pPr>
+            <w:r>
+              <w:rPr>
+                <w:rFonts w:ascii="Times New Roman" w:hAnsi="Times New Roman" w:cs="Times New Roman"/>
+              </w:rPr>
+              <w:t>2</w:t>
+            </w:r>
+          </w:p>
+        </w:tc>
+        <w:tc>
+          <w:tcPr>
+            <w:tcW w:w="618" w:type="dxa"/>
+          </w:tcPr>
+          <w:p>
+            <w:pPr>
+              <w:jc w:val="center"/>
+              <w:rPr>
+                <w:rFonts w:ascii="Times New Roman" w:hAnsi="Times New Roman" w:cs="Times New Roman"/>
+              </w:rPr>
+            </w:pPr>
+            <w:r>
+              <w:rPr>
+                <w:rFonts w:ascii="Times New Roman" w:hAnsi="Times New Roman" w:cs="Times New Roman"/>
+              </w:rPr>
+              <w:t>4</w:t>
+            </w:r>
+          </w:p>
+        </w:tc>
+        <w:tc>
+          <w:tcPr>
+            <w:tcW w:w="4454" w:type="dxa"/>
+          </w:tcPr>
+          <w:p>
+            <w:pPr>
+              <w:jc w:val="center"/>
+              <w:rPr>
+                <w:rFonts w:ascii="Times New Roman" w:hAnsi="Times New Roman" w:cs="Times New Roman"/>
+              </w:rPr>
+            </w:pPr>
+            <w:r>
+              <w:rPr>
+                <w:rFonts w:ascii="Times New Roman" w:hAnsi="Times New Roman" w:cs="Times New Roman"/>
+              </w:rPr>
+              <w:t>Un ottimo conducente</w:t>
+            </w:r>
+          </w:p>
+        </w:tc>
+        <w:tc>
+          <w:tcPr>
+            <w:tcW w:w="999" w:type="dxa"/>
+          </w:tcPr>
+          <w:p>
+            <w:pPr>
+              <w:jc w:val="center"/>
+              <w:rPr>
+                <w:rFonts w:ascii="Times New Roman" w:hAnsi="Times New Roman" w:cs="Times New Roman"/>
+              </w:rPr>
+            </w:pPr>
+            <w:r>
+              <w:rPr>
+                <w:rFonts w:ascii="Times New Roman" w:hAnsi="Times New Roman" w:cs="Times New Roman"/>
+              </w:rPr>
+              <w:t>P</w:t>
+            </w:r>
+          </w:p>
+        </w:tc>
+        <w:tc>
+          <w:tcPr>
+            <w:tcW w:w="1487" w:type="dxa"/>
+          </w:tcPr>
+          <w:p>
+            <w:pPr>
+              <w:jc w:val="center"/>
+              <w:rPr>
+                <w:rFonts w:ascii="Times New Roman" w:hAnsi="Times New Roman" w:cs="Times New Roman"/>
+              </w:rPr>
+            </w:pPr>
+            <w:r>
+              <w:rPr>
+                <w:rFonts w:ascii="Times New Roman" w:hAnsi="Times New Roman" w:cs="Times New Roman"/>
+              </w:rPr>
+              <w:t>12</w:t>
+            </w:r>
+          </w:p>
+        </w:tc>
+        <w:tc>
+          <w:tcPr>
+            <w:tcW w:w="1133" w:type="dxa"/>
+          </w:tcPr>
+          <w:p>
+            <w:pPr>
+              <w:jc w:val="center"/>
+              <w:rPr>
+                <w:rFonts w:ascii="Times New Roman" w:hAnsi="Times New Roman" w:cs="Times New Roman"/>
+              </w:rPr>
+            </w:pPr>
+            <w:r>
+              <w:rPr>
+                <w:rFonts w:ascii="Times New Roman" w:hAnsi="Times New Roman" w:cs="Times New Roman"/>
+              </w:rPr>
+              <w:t>7</w:t>
+            </w:r>
+          </w:p>
+        </w:tc>
+      </w:tr>
+      <w:tr>
+        <w:trPr>
+          <w:jc w:val="center"/>
+        </w:trPr>
+        <w:tc>
+          <w:tcPr>
+            <w:tcW w:w="937" w:type="dxa"/>
+          </w:tcPr>
+          <w:p>
+            <w:pPr>
+              <w:jc w:val="center"/>
+              <w:rPr>
+                <w:rFonts w:ascii="Times New Roman" w:hAnsi="Times New Roman" w:cs="Times New Roman"/>
+              </w:rPr>
+            </w:pPr>
+            <w:r>
+              <w:rPr>
+                <w:rFonts w:ascii="Times New Roman" w:hAnsi="Times New Roman" w:cs="Times New Roman"/>
+              </w:rPr>
+              <w:t>3</w:t>
+            </w:r>
+          </w:p>
+        </w:tc>
+        <w:tc>
+          <w:tcPr>
+            <w:tcW w:w="618" w:type="dxa"/>
+          </w:tcPr>
+          <w:p>
+            <w:pPr>
+              <w:jc w:val="center"/>
+              <w:rPr>
+                <w:rFonts w:ascii="Times New Roman" w:hAnsi="Times New Roman" w:cs="Times New Roman"/>
+              </w:rPr>
+            </w:pPr>
+            <w:r>
+              <w:rPr>
+                <w:rFonts w:ascii="Times New Roman" w:hAnsi="Times New Roman" w:cs="Times New Roman"/>
+              </w:rPr>
+              <w:t>5</w:t>
+            </w:r>
+          </w:p>
+        </w:tc>
+        <w:tc>
+          <w:tcPr>
+            <w:tcW w:w="4454" w:type="dxa"/>
+          </w:tcPr>
+          <w:p>
+            <w:pPr>
+              <w:jc w:val="center"/>
+              <w:rPr>
+                <w:rFonts w:ascii="Times New Roman" w:hAnsi="Times New Roman" w:cs="Times New Roman"/>
+              </w:rPr>
+            </w:pPr>
+            <w:r>
+              <w:rPr>
+                <w:rFonts w:ascii="Times New Roman" w:hAnsi="Times New Roman" w:cs="Times New Roman"/>
+              </w:rPr>
+              <w:t>Un passeggero educato gentile e molto cordiale</w:t>
+            </w:r>
+          </w:p>
+        </w:tc>
+        <w:tc>
+          <w:tcPr>
+            <w:tcW w:w="999" w:type="dxa"/>
+          </w:tcPr>
+          <w:p>
+            <w:pPr>
+              <w:jc w:val="center"/>
+              <w:rPr>
+                <w:rFonts w:ascii="Times New Roman" w:hAnsi="Times New Roman" w:cs="Times New Roman"/>
+              </w:rPr>
+            </w:pPr>
+            <w:r>
+              <w:rPr>
+                <w:rFonts w:ascii="Times New Roman" w:hAnsi="Times New Roman" w:cs="Times New Roman"/>
+              </w:rPr>
+              <w:t>A</w:t>
+            </w:r>
+          </w:p>
+        </w:tc>
+        <w:tc>
+          <w:tcPr>
+            <w:tcW w:w="1487" w:type="dxa"/>
+          </w:tcPr>
+          <w:p>
+            <w:pPr>
+              <w:jc w:val="center"/>
+              <w:rPr>
+                <w:rFonts w:ascii="Times New Roman" w:hAnsi="Times New Roman" w:cs="Times New Roman"/>
+              </w:rPr>
+            </w:pPr>
+            <w:r>
+              <w:rPr>
+                <w:rFonts w:ascii="Times New Roman" w:hAnsi="Times New Roman" w:cs="Times New Roman"/>
+              </w:rPr>
+              <w:t>12</w:t>
+            </w:r>
+          </w:p>
+        </w:tc>
+        <w:tc>
+          <w:tcPr>
+            <w:tcW w:w="1133" w:type="dxa"/>
+          </w:tcPr>
+          <w:p>
+            <w:pPr>
+              <w:jc w:val="center"/>
+              <w:rPr>
+                <w:rFonts w:ascii="Times New Roman" w:hAnsi="Times New Roman" w:cs="Times New Roman"/>
+              </w:rPr>
+            </w:pPr>
+            <w:r>
+              <w:rPr>
+                <w:rFonts w:ascii="Times New Roman" w:hAnsi="Times New Roman" w:cs="Times New Roman"/>
+              </w:rPr>
+              <w:t>7</w:t>
+            </w:r>
+          </w:p>
+        </w:tc>
+      </w:tr>
+      <w:tr>
+        <w:trPr>
+          <w:jc w:val="center"/>
+        </w:trPr>
+        <w:tc>
+          <w:tcPr>
+            <w:tcW w:w="937" w:type="dxa"/>
+          </w:tcPr>
+          <w:p>
+            <w:pPr>
+              <w:jc w:val="center"/>
+              <w:rPr>
+                <w:rFonts w:ascii="Times New Roman" w:hAnsi="Times New Roman" w:cs="Times New Roman"/>
+              </w:rPr>
+            </w:pPr>
+            <w:r>
+              <w:rPr>
+                <w:rFonts w:ascii="Times New Roman" w:hAnsi="Times New Roman" w:cs="Times New Roman"/>
+              </w:rPr>
+              <w:t>4</w:t>
+            </w:r>
+          </w:p>
+        </w:tc>
+        <w:tc>
+          <w:tcPr>
+            <w:tcW w:w="618" w:type="dxa"/>
+          </w:tcPr>
+          <w:p>
+            <w:pPr>
+              <w:jc w:val="center"/>
+              <w:rPr>
+                <w:rFonts w:ascii="Times New Roman" w:hAnsi="Times New Roman" w:cs="Times New Roman"/>
+              </w:rPr>
+            </w:pPr>
+            <w:r>
+              <w:rPr>
+                <w:rFonts w:ascii="Times New Roman" w:hAnsi="Times New Roman" w:cs="Times New Roman"/>
+              </w:rPr>
+              <w:t>2</w:t>
+            </w:r>
+          </w:p>
+        </w:tc>
+        <w:tc>
+          <w:tcPr>
+            <w:tcW w:w="4454" w:type="dxa"/>
+          </w:tcPr>
+          <w:p>
+            <w:pPr>
+              <w:jc w:val="center"/>
+              <w:rPr>
+                <w:rFonts w:ascii="Times New Roman" w:hAnsi="Times New Roman" w:cs="Times New Roman"/>
+              </w:rPr>
+            </w:pPr>
+            <w:r>
+              <w:rPr>
+                <w:rFonts w:ascii="Times New Roman" w:hAnsi="Times New Roman" w:cs="Times New Roman"/>
+              </w:rPr>
+              <w:t xml:space="preserve">Un passeggero molto </w:t>
+            </w:r>
+            <w:proofErr w:type="spellStart"/>
+            <w:r>
+              <w:rPr>
+                <w:rFonts w:ascii="Times New Roman" w:hAnsi="Times New Roman" w:cs="Times New Roman"/>
+              </w:rPr>
+              <w:t>inapropriato</w:t>
+            </w:r>
+            <w:proofErr w:type="spellEnd"/>
+          </w:p>
+        </w:tc>
+        <w:tc>
+          <w:tcPr>
+            <w:tcW w:w="999" w:type="dxa"/>
+          </w:tcPr>
+          <w:p>
+            <w:pPr>
+              <w:jc w:val="center"/>
+              <w:rPr>
+                <w:rFonts w:ascii="Times New Roman" w:hAnsi="Times New Roman" w:cs="Times New Roman"/>
+              </w:rPr>
+            </w:pPr>
+            <w:r>
+              <w:rPr>
+                <w:rFonts w:ascii="Times New Roman" w:hAnsi="Times New Roman" w:cs="Times New Roman"/>
+              </w:rPr>
+              <w:t>A</w:t>
+            </w:r>
+          </w:p>
+        </w:tc>
+        <w:tc>
+          <w:tcPr>
+            <w:tcW w:w="1487" w:type="dxa"/>
+          </w:tcPr>
+          <w:p>
+            <w:pPr>
+              <w:jc w:val="center"/>
+              <w:rPr>
+                <w:rFonts w:ascii="Times New Roman" w:hAnsi="Times New Roman" w:cs="Times New Roman"/>
+              </w:rPr>
+            </w:pPr>
+            <w:r>
+              <w:rPr>
+                <w:rFonts w:ascii="Times New Roman" w:hAnsi="Times New Roman" w:cs="Times New Roman"/>
+              </w:rPr>
+              <w:t>11</w:t>
+            </w:r>
+          </w:p>
+        </w:tc>
+        <w:tc>
+          <w:tcPr>
+            <w:tcW w:w="1133" w:type="dxa"/>
+          </w:tcPr>
+          <w:p>
+            <w:pPr>
+              <w:jc w:val="center"/>
+              <w:rPr>
+                <w:rFonts w:ascii="Times New Roman" w:hAnsi="Times New Roman" w:cs="Times New Roman"/>
+              </w:rPr>
+            </w:pPr>
+            <w:r>
+              <w:rPr>
+                <w:rFonts w:ascii="Times New Roman" w:hAnsi="Times New Roman" w:cs="Times New Roman"/>
+              </w:rPr>
+              <w:t>7</w:t>
+            </w:r>
+          </w:p>
+        </w:tc>
+      </w:tr>
+    </w:tbl>
+    <w:p>
+      <w:pPr>
+        <w:rPr>
+          <w:rFonts w:ascii="Times New Roman" w:hAnsi="Times New Roman" w:cs="Times New Roman"/>
+        </w:rPr>
+      </w:pPr>
+    </w:p>
+    <w:p>
+      <w:pPr>
+        <w:rPr>
+          <w:rFonts w:ascii="Times New Roman" w:hAnsi="Times New Roman" w:cs="Times New Roman"/>
+        </w:rPr>
+      </w:pPr>
+      <w:r>
+        <w:rPr>
+          <w:rFonts w:ascii="Times New Roman" w:hAnsi="Times New Roman" w:cs="Times New Roman"/>
+        </w:rPr>
+        <w:t xml:space="preserve">Abbiamo creato la tabella </w:t>
+      </w:r>
+      <w:r>
+        <w:rPr>
+          <w:rFonts w:ascii="Times New Roman" w:hAnsi="Times New Roman" w:cs="Times New Roman"/>
+        </w:rPr>
+        <w:t xml:space="preserve">animale e </w:t>
+      </w:r>
+      <w:proofErr w:type="gramStart"/>
+      <w:r>
+        <w:rPr>
+          <w:rFonts w:ascii="Times New Roman" w:hAnsi="Times New Roman" w:cs="Times New Roman"/>
+        </w:rPr>
+        <w:t xml:space="preserve">macchina </w:t>
+      </w:r>
+      <w:r>
+        <w:rPr>
+          <w:rFonts w:ascii="Times New Roman" w:hAnsi="Times New Roman" w:cs="Times New Roman"/>
+        </w:rPr>
+        <w:t xml:space="preserve"> </w:t>
+      </w:r>
+      <w:r>
+        <w:rPr>
+          <w:rFonts w:ascii="Times New Roman" w:hAnsi="Times New Roman" w:cs="Times New Roman"/>
+        </w:rPr>
+        <w:t>per</w:t>
+      </w:r>
+      <w:proofErr w:type="gramEnd"/>
+      <w:r>
+        <w:rPr>
+          <w:rFonts w:ascii="Times New Roman" w:hAnsi="Times New Roman" w:cs="Times New Roman"/>
+        </w:rPr>
+        <w:t xml:space="preserve"> normalizzare il nostro </w:t>
+      </w:r>
+      <w:proofErr w:type="spellStart"/>
+      <w:r>
+        <w:rPr>
+          <w:rFonts w:ascii="Times New Roman" w:hAnsi="Times New Roman" w:cs="Times New Roman"/>
+        </w:rPr>
+        <w:t>databese</w:t>
+      </w:r>
+      <w:proofErr w:type="spellEnd"/>
+      <w:r>
+        <w:rPr>
+          <w:rFonts w:ascii="Times New Roman" w:hAnsi="Times New Roman" w:cs="Times New Roman"/>
+        </w:rPr>
+        <w:t xml:space="preserve"> attenendoci alle 3 forme normali </w:t>
+      </w:r>
+    </w:p>
+    <w:p>
+      <w:pPr>
+        <w:rPr>
+          <w:rFonts w:ascii="Times New Roman" w:hAnsi="Times New Roman" w:cs="Times New Roman"/>
+        </w:rPr>
+      </w:pPr>
+      <w:r>
+        <w:rPr>
+          <w:rFonts w:ascii="Times New Roman" w:hAnsi="Times New Roman" w:cs="Times New Roman"/>
+        </w:rPr>
+        <w:t>1 FN) la prima forma normale solo se segue i seguenti punti</w:t>
+      </w:r>
+    </w:p>
+    <w:p>
+      <w:pPr>
+        <w:rPr>
+          <w:rFonts w:ascii="Times New Roman" w:hAnsi="Times New Roman" w:cs="Times New Roman"/>
+        </w:rPr>
+      </w:pPr>
+      <w:r>
+        <w:rPr>
+          <w:rFonts w:ascii="Times New Roman" w:hAnsi="Times New Roman" w:cs="Times New Roman"/>
+        </w:rPr>
+        <w:tab/>
+        <w:t xml:space="preserve">1)non presenta gruppi di </w:t>
+      </w:r>
+      <w:proofErr w:type="gramStart"/>
+      <w:r>
+        <w:rPr>
+          <w:rFonts w:ascii="Times New Roman" w:hAnsi="Times New Roman" w:cs="Times New Roman"/>
+        </w:rPr>
+        <w:t>attributi</w:t>
+      </w:r>
+      <w:r>
+        <w:rPr>
+          <w:rFonts w:ascii="Times New Roman" w:hAnsi="Times New Roman" w:cs="Times New Roman"/>
+        </w:rPr>
+        <w:t>(</w:t>
+      </w:r>
+      <w:proofErr w:type="gramEnd"/>
+      <w:r>
+        <w:rPr>
+          <w:rFonts w:ascii="Times New Roman" w:hAnsi="Times New Roman" w:cs="Times New Roman"/>
+        </w:rPr>
+        <w:t>l`</w:t>
+      </w:r>
+      <w:r>
+        <w:rPr>
+          <w:rFonts w:ascii="Times New Roman" w:hAnsi="Times New Roman" w:cs="Times New Roman"/>
+        </w:rPr>
+        <w:t>attributo</w:t>
+      </w:r>
+      <w:r>
+        <w:rPr>
+          <w:rFonts w:ascii="Times New Roman" w:hAnsi="Times New Roman" w:cs="Times New Roman"/>
+        </w:rPr>
+        <w:t xml:space="preserve"> deve essere atomico)</w:t>
+      </w:r>
+    </w:p>
+    <w:p>
+      <w:pPr>
+        <w:rPr>
+          <w:rFonts w:ascii="Times New Roman" w:hAnsi="Times New Roman" w:cs="Times New Roman"/>
+        </w:rPr>
+      </w:pPr>
+      <w:r>
+        <w:rPr>
+          <w:rFonts w:ascii="Times New Roman" w:hAnsi="Times New Roman" w:cs="Times New Roman"/>
+        </w:rPr>
+        <w:t>2 FN) È quando è in prima forma normale e per ogni tabella tutti i capi devono dipendere d</w:t>
+      </w:r>
+      <w:r>
+        <w:rPr>
+          <w:rFonts w:ascii="Times New Roman" w:hAnsi="Times New Roman" w:cs="Times New Roman"/>
+        </w:rPr>
+        <w:t xml:space="preserve">alla chiave </w:t>
+      </w:r>
+      <w:r>
+        <w:rPr>
+          <w:rFonts w:ascii="Times New Roman" w:hAnsi="Times New Roman" w:cs="Times New Roman"/>
+        </w:rPr>
+        <w:t>e non da una parte di essa.</w:t>
+      </w:r>
+    </w:p>
+    <w:p>
+      <w:pPr>
+        <w:rPr>
+          <w:rFonts w:ascii="Times New Roman" w:hAnsi="Times New Roman" w:cs="Times New Roman"/>
+          <w:color w:val="000000" w:themeColor="text1"/>
+          <w:shd w:val="clear" w:color="auto" w:fill="FFFFFF"/>
+        </w:rPr>
+      </w:pPr>
+      <w:r>
+        <w:rPr>
+          <w:rFonts w:ascii="Times New Roman" w:hAnsi="Times New Roman" w:cs="Times New Roman"/>
+        </w:rPr>
+        <w:t>3 FN)</w:t>
+      </w:r>
+      <w:r>
+        <w:rPr>
+          <w:rFonts w:ascii="Roboto" w:hAnsi="Roboto"/>
+          <w:color w:val="3A3A3A"/>
+          <w:shd w:val="clear" w:color="auto" w:fill="FFFFFF"/>
+        </w:rPr>
+        <w:t xml:space="preserve"> </w:t>
+      </w:r>
+      <w:r>
+        <w:rPr>
+          <w:rFonts w:ascii="Times New Roman" w:hAnsi="Times New Roman" w:cs="Times New Roman"/>
+          <w:color w:val="000000" w:themeColor="text1"/>
+          <w:shd w:val="clear" w:color="auto" w:fill="FFFFFF"/>
+        </w:rPr>
+        <w:t>Quindi, una relazione si dice in terza forma normale quando è innanzitutto in seconda forma normale e tutti gli attributi non-chiave dipendono soltanto dalla chiave, ossia non esistono attributi che dipendono da altri attributi non-chiave.</w:t>
+      </w:r>
+    </w:p>
+    <w:p>
+      <w:pPr>
+        <w:rPr>
+          <w:rFonts w:ascii="Times New Roman" w:hAnsi="Times New Roman" w:cs="Times New Roman"/>
+        </w:rPr>
+      </w:pPr>
+      <w:r>
+        <w:rPr>
+          <w:rFonts w:ascii="Times New Roman" w:hAnsi="Times New Roman" w:cs="Times New Roman"/>
+          <w:color w:val="000000" w:themeColor="text1"/>
+          <w:shd w:val="clear" w:color="auto" w:fill="FFFFFF"/>
+        </w:rPr>
+        <w:t>Nella tabella macchina abbiamo inserito il campo posto Riservato per identificare se la macchina è abilitata al trasporto di persone con disabilità</w:t>
+      </w:r>
+    </w:p>
+    <w:p>
+      <w:pPr>
+        <w:rPr>
+          <w:rFonts w:ascii="Times New Roman" w:hAnsi="Times New Roman" w:cs="Times New Roman"/>
+        </w:rPr>
+      </w:pPr>
+      <w:r>
+        <w:rPr>
+          <w:rFonts w:ascii="Times New Roman" w:hAnsi="Times New Roman" w:cs="Times New Roman"/>
+        </w:rPr>
+        <w:t xml:space="preserve">Collegata alla tabella Viaggio abbiamo collegato la tabella soste come chiesto nella traccia e abbiamo deciso di aggiungere una tabella </w:t>
+      </w:r>
+      <w:proofErr w:type="gramStart"/>
+      <w:r>
+        <w:rPr>
+          <w:rFonts w:ascii="Times New Roman" w:hAnsi="Times New Roman" w:cs="Times New Roman"/>
+        </w:rPr>
+        <w:t>citta</w:t>
+      </w:r>
+      <w:proofErr w:type="gramEnd"/>
+      <w:r>
+        <w:rPr>
+          <w:rFonts w:ascii="Times New Roman" w:hAnsi="Times New Roman" w:cs="Times New Roman"/>
+        </w:rPr>
+        <w:t xml:space="preserve"> per non dare possibilità al utente di inserire durante la prenotazione il </w:t>
+      </w:r>
+      <w:proofErr w:type="spellStart"/>
+      <w:r>
+        <w:rPr>
+          <w:rFonts w:ascii="Times New Roman" w:hAnsi="Times New Roman" w:cs="Times New Roman"/>
+        </w:rPr>
+        <w:t>vaggio</w:t>
+      </w:r>
+      <w:proofErr w:type="spellEnd"/>
+      <w:r>
+        <w:rPr>
+          <w:rFonts w:ascii="Times New Roman" w:hAnsi="Times New Roman" w:cs="Times New Roman"/>
+        </w:rPr>
+        <w:t xml:space="preserve"> manualmente; creeremo un </w:t>
+      </w:r>
+      <w:proofErr w:type="spellStart"/>
+      <w:r>
+        <w:rPr>
+          <w:rFonts w:ascii="Times New Roman" w:hAnsi="Times New Roman" w:cs="Times New Roman"/>
+        </w:rPr>
+        <w:t>form</w:t>
+      </w:r>
+      <w:proofErr w:type="spellEnd"/>
+      <w:r>
+        <w:rPr>
+          <w:rFonts w:ascii="Times New Roman" w:hAnsi="Times New Roman" w:cs="Times New Roman"/>
+        </w:rPr>
+        <w:t xml:space="preserve"> html a tendina che con una query prenda i nomi delle citta inserite nel database. </w:t>
+      </w:r>
+    </w:p>
+    <w:p>
+      <w:pPr>
+        <w:rPr>
+          <w:rFonts w:ascii="Times New Roman" w:hAnsi="Times New Roman" w:cs="Times New Roman"/>
+        </w:rPr>
+      </w:pPr>
+      <w:r>
+        <w:rPr>
+          <w:rFonts w:ascii="Times New Roman" w:hAnsi="Times New Roman" w:cs="Times New Roman"/>
+        </w:rPr>
+        <w:t xml:space="preserve">Nella tabella soste abbiamo inserito oltre alla chiave primaria e hai collegamenti alle altre tabelle con le Foreign key 4 campi </w:t>
+      </w:r>
+      <w:proofErr w:type="gramStart"/>
+      <w:r>
+        <w:rPr>
+          <w:rFonts w:ascii="Times New Roman" w:hAnsi="Times New Roman" w:cs="Times New Roman"/>
+        </w:rPr>
+        <w:t>(</w:t>
+      </w:r>
+      <w:r>
+        <w:rPr>
+          <w:rFonts w:ascii="Times New Roman" w:hAnsi="Times New Roman" w:cs="Times New Roman"/>
+        </w:rPr>
+        <w:t xml:space="preserve"> </w:t>
+      </w:r>
+      <w:proofErr w:type="spellStart"/>
+      <w:r>
+        <w:rPr>
+          <w:rFonts w:ascii="Times New Roman" w:hAnsi="Times New Roman" w:cs="Times New Roman"/>
+        </w:rPr>
+        <w:t>n</w:t>
+      </w:r>
+      <w:proofErr w:type="gramEnd"/>
+      <w:r>
+        <w:rPr>
+          <w:rFonts w:ascii="Times New Roman" w:hAnsi="Times New Roman" w:cs="Times New Roman"/>
+        </w:rPr>
+        <w:t>_sosta</w:t>
+      </w:r>
+      <w:proofErr w:type="spellEnd"/>
+      <w:r>
+        <w:rPr>
+          <w:rFonts w:ascii="Times New Roman" w:hAnsi="Times New Roman" w:cs="Times New Roman"/>
+        </w:rPr>
+        <w:t xml:space="preserve">, </w:t>
+      </w:r>
+      <w:proofErr w:type="spellStart"/>
+      <w:r>
+        <w:rPr>
+          <w:rFonts w:ascii="Times New Roman" w:hAnsi="Times New Roman" w:cs="Times New Roman"/>
+        </w:rPr>
+        <w:t>orarioArrivo</w:t>
+      </w:r>
+      <w:proofErr w:type="spellEnd"/>
+      <w:r>
+        <w:rPr>
+          <w:rFonts w:ascii="Times New Roman" w:hAnsi="Times New Roman" w:cs="Times New Roman"/>
+        </w:rPr>
+        <w:t>, tempo ,luogo</w:t>
+      </w:r>
+      <w:r>
+        <w:rPr>
+          <w:rFonts w:ascii="Times New Roman" w:hAnsi="Times New Roman" w:cs="Times New Roman"/>
+        </w:rPr>
+        <w:t>).</w:t>
+      </w:r>
+    </w:p>
+    <w:p>
+      <w:pPr>
+        <w:rPr>
+          <w:rFonts w:ascii="Times New Roman" w:hAnsi="Times New Roman" w:cs="Times New Roman"/>
+        </w:rPr>
+      </w:pPr>
+      <w:proofErr w:type="spellStart"/>
+      <w:r>
+        <w:rPr>
+          <w:rFonts w:ascii="Times New Roman" w:hAnsi="Times New Roman" w:cs="Times New Roman"/>
+        </w:rPr>
+        <w:t>N_sosta</w:t>
+      </w:r>
+      <w:proofErr w:type="spellEnd"/>
+      <w:r>
+        <w:rPr>
+          <w:rFonts w:ascii="Times New Roman" w:hAnsi="Times New Roman" w:cs="Times New Roman"/>
+        </w:rPr>
+        <w:t>:</w:t>
+      </w:r>
+      <w:r>
+        <w:rPr>
+          <w:rFonts w:ascii="Times New Roman" w:hAnsi="Times New Roman" w:cs="Times New Roman"/>
+        </w:rPr>
+        <w:t xml:space="preserve"> è il numero della sosta del viaggio associato.</w:t>
+      </w:r>
+    </w:p>
+    <w:p>
+      <w:pPr>
+        <w:rPr>
+          <w:rFonts w:ascii="Times New Roman" w:hAnsi="Times New Roman" w:cs="Times New Roman"/>
+        </w:rPr>
+      </w:pPr>
+      <w:proofErr w:type="spellStart"/>
+      <w:r>
+        <w:rPr>
+          <w:rFonts w:ascii="Times New Roman" w:hAnsi="Times New Roman" w:cs="Times New Roman"/>
+        </w:rPr>
+        <w:t>orarioArrivo</w:t>
+      </w:r>
+      <w:proofErr w:type="spellEnd"/>
+      <w:r>
+        <w:rPr>
+          <w:rFonts w:ascii="Times New Roman" w:hAnsi="Times New Roman" w:cs="Times New Roman"/>
+        </w:rPr>
+        <w:t>:</w:t>
+      </w:r>
+      <w:r>
+        <w:rPr>
+          <w:rFonts w:ascii="Times New Roman" w:hAnsi="Times New Roman" w:cs="Times New Roman"/>
+        </w:rPr>
+        <w:t xml:space="preserve"> è </w:t>
+      </w:r>
+      <w:proofErr w:type="spellStart"/>
+      <w:r>
+        <w:rPr>
+          <w:rFonts w:ascii="Times New Roman" w:hAnsi="Times New Roman" w:cs="Times New Roman"/>
+        </w:rPr>
+        <w:t>lòrario</w:t>
+      </w:r>
+      <w:proofErr w:type="spellEnd"/>
+      <w:r>
+        <w:rPr>
+          <w:rFonts w:ascii="Times New Roman" w:hAnsi="Times New Roman" w:cs="Times New Roman"/>
+        </w:rPr>
+        <w:t xml:space="preserve"> che ci </w:t>
+      </w:r>
+      <w:proofErr w:type="spellStart"/>
+      <w:r>
+        <w:rPr>
+          <w:rFonts w:ascii="Times New Roman" w:hAnsi="Times New Roman" w:cs="Times New Roman"/>
+        </w:rPr>
+        <w:t>mettarà</w:t>
+      </w:r>
+      <w:proofErr w:type="spellEnd"/>
+      <w:r>
+        <w:rPr>
+          <w:rFonts w:ascii="Times New Roman" w:hAnsi="Times New Roman" w:cs="Times New Roman"/>
+        </w:rPr>
+        <w:t xml:space="preserve"> all’incirca ad arrivare a quella meta.</w:t>
+      </w:r>
+    </w:p>
+    <w:p>
+      <w:pPr>
+        <w:rPr>
+          <w:rFonts w:ascii="Times New Roman" w:hAnsi="Times New Roman" w:cs="Times New Roman"/>
+        </w:rPr>
+      </w:pPr>
+      <w:r>
+        <w:rPr>
+          <w:rFonts w:ascii="Times New Roman" w:hAnsi="Times New Roman" w:cs="Times New Roman"/>
+        </w:rPr>
+        <w:lastRenderedPageBreak/>
+        <w:t>Tempo</w:t>
+      </w:r>
+      <w:r>
+        <w:rPr>
+          <w:rFonts w:ascii="Times New Roman" w:hAnsi="Times New Roman" w:cs="Times New Roman"/>
+        </w:rPr>
+        <w:t xml:space="preserve">: </w:t>
+      </w:r>
+      <w:r>
+        <w:rPr>
+          <w:rFonts w:ascii="Times New Roman" w:hAnsi="Times New Roman" w:cs="Times New Roman"/>
+        </w:rPr>
+        <w:t>è il tempo della durata della sosta.</w:t>
+      </w:r>
+    </w:p>
+    <w:p>
+      <w:pPr>
+        <w:rPr>
+          <w:rFonts w:ascii="Times New Roman" w:hAnsi="Times New Roman" w:cs="Times New Roman"/>
+        </w:rPr>
+      </w:pPr>
+      <w:r>
+        <w:rPr>
+          <w:rFonts w:ascii="Times New Roman" w:hAnsi="Times New Roman" w:cs="Times New Roman"/>
+        </w:rPr>
+        <w:t>Luogo</w:t>
+      </w:r>
+      <w:r>
+        <w:rPr>
+          <w:rFonts w:ascii="Times New Roman" w:hAnsi="Times New Roman" w:cs="Times New Roman"/>
+        </w:rPr>
+        <w:t xml:space="preserve">: </w:t>
+      </w:r>
+      <w:r>
+        <w:rPr>
+          <w:rFonts w:ascii="Times New Roman" w:hAnsi="Times New Roman" w:cs="Times New Roman"/>
+        </w:rPr>
+        <w:t xml:space="preserve">è il luogo tra </w:t>
+      </w:r>
+      <w:proofErr w:type="gramStart"/>
+      <w:r>
+        <w:rPr>
+          <w:rFonts w:ascii="Times New Roman" w:hAnsi="Times New Roman" w:cs="Times New Roman"/>
+        </w:rPr>
+        <w:t>SDS(</w:t>
+      </w:r>
+      <w:proofErr w:type="gramEnd"/>
+      <w:r>
+        <w:rPr>
+          <w:rFonts w:ascii="Times New Roman" w:hAnsi="Times New Roman" w:cs="Times New Roman"/>
+        </w:rPr>
+        <w:t xml:space="preserve">stazione di servizio) e citta per dare la </w:t>
+      </w:r>
+      <w:r>
+        <w:rPr>
+          <w:rFonts w:ascii="Times New Roman" w:hAnsi="Times New Roman" w:cs="Times New Roman"/>
+        </w:rPr>
+        <w:t>possibilità</w:t>
+      </w:r>
+      <w:r>
+        <w:rPr>
+          <w:rFonts w:ascii="Times New Roman" w:hAnsi="Times New Roman" w:cs="Times New Roman"/>
+        </w:rPr>
+        <w:t xml:space="preserve"> a altri passegger</w:t>
+      </w:r>
+      <w:r>
+        <w:rPr>
+          <w:rFonts w:ascii="Times New Roman" w:hAnsi="Times New Roman" w:cs="Times New Roman"/>
+        </w:rPr>
+        <w:t xml:space="preserve">i di registrarsi al viaggio da una </w:t>
+      </w:r>
+      <w:proofErr w:type="spellStart"/>
+      <w:r>
+        <w:rPr>
+          <w:rFonts w:ascii="Times New Roman" w:hAnsi="Times New Roman" w:cs="Times New Roman"/>
+        </w:rPr>
+        <w:t>citta</w:t>
+      </w:r>
+      <w:proofErr w:type="spellEnd"/>
+      <w:r>
+        <w:rPr>
+          <w:rFonts w:ascii="Times New Roman" w:hAnsi="Times New Roman" w:cs="Times New Roman"/>
+        </w:rPr>
+        <w:t xml:space="preserve"> diversa presente tra le soste.</w:t>
+      </w:r>
     </w:p>
     <w:p>
       <w:pPr>
@@ -3069,7 +5547,29 @@
           <w:szCs w:val="22"/>
           <w:lang w:val="en-US"/>
         </w:rPr>
-        <w:t>select * from autista a</w:t>
+        <w:t xml:space="preserve">select * from </w:t>
+      </w:r>
+      <w:proofErr w:type="spellStart"/>
+      <w:r>
+        <w:rPr>
+          <w:rFonts w:ascii="Arial" w:hAnsi="Arial" w:cs="Arial"/>
+          <w:color w:val="000000"/>
+          <w:sz w:val="22"/>
+          <w:szCs w:val="22"/>
+          <w:lang w:val="en-US"/>
+        </w:rPr>
+        <w:t>autista</w:t>
+      </w:r>
+      <w:proofErr w:type="spellEnd"/>
+      <w:r>
+        <w:rPr>
+          <w:rFonts w:ascii="Arial" w:hAnsi="Arial" w:cs="Arial"/>
+          <w:color w:val="000000"/>
+          <w:sz w:val="22"/>
+          <w:szCs w:val="22"/>
+          <w:lang w:val="en-US"/>
+        </w:rPr>
+        <w:t xml:space="preserve"> a</w:t>
       </w:r>
     </w:p>
     <w:p>
@@ -3089,7 +5589,29 @@
           <w:szCs w:val="22"/>
           <w:lang w:val="en-US"/>
         </w:rPr>
-        <w:t>inner join viaggio v</w:t>
+        <w:t xml:space="preserve">inner join </w:t>
+      </w:r>
+      <w:proofErr w:type="spellStart"/>
+      <w:r>
+        <w:rPr>
+          <w:rFonts w:ascii="Arial" w:hAnsi="Arial" w:cs="Arial"/>
+          <w:color w:val="000000"/>
+          <w:sz w:val="22"/>
+          <w:szCs w:val="22"/>
+          <w:lang w:val="en-US"/>
+        </w:rPr>
+        <w:t>viaggio</w:t>
+      </w:r>
+      <w:proofErr w:type="spellEnd"/>
+      <w:r>
+        <w:rPr>
+          <w:rFonts w:ascii="Arial" w:hAnsi="Arial" w:cs="Arial"/>
+          <w:color w:val="000000"/>
+          <w:sz w:val="22"/>
+          <w:szCs w:val="22"/>
+          <w:lang w:val="en-US"/>
+        </w:rPr>
+        <w:t xml:space="preserve"> v</w:t>
       </w:r>
     </w:p>
     <w:p>
@@ -3109,8 +5631,42 @@
           <w:szCs w:val="22"/>
           <w:lang w:val="en-US"/>
         </w:rPr>
-        <w:t>on a.id_Autista = v.id_Autista</w:t>
-      </w:r>
+        <w:t xml:space="preserve">on </w:t>
+      </w:r>
+      <w:proofErr w:type="spellStart"/>
+      <w:r>
+        <w:rPr>
+          <w:rFonts w:ascii="Arial" w:hAnsi="Arial" w:cs="Arial"/>
+          <w:color w:val="000000"/>
+          <w:sz w:val="22"/>
+          <w:szCs w:val="22"/>
+          <w:lang w:val="en-US"/>
+        </w:rPr>
+        <w:t>a.id_Autista</w:t>
+      </w:r>
+      <w:proofErr w:type="spellEnd"/>
+      <w:r>
+        <w:rPr>
+          <w:rFonts w:ascii="Arial" w:hAnsi="Arial" w:cs="Arial"/>
+          <w:color w:val="000000"/>
+          <w:sz w:val="22"/>
+          <w:szCs w:val="22"/>
+          <w:lang w:val="en-US"/>
+        </w:rPr>
+        <w:t xml:space="preserve"> = </w:t>
+      </w:r>
+      <w:proofErr w:type="spellStart"/>
+      <w:r>
+        <w:rPr>
+          <w:rFonts w:ascii="Arial" w:hAnsi="Arial" w:cs="Arial"/>
+          <w:color w:val="000000"/>
+          <w:sz w:val="22"/>
+          <w:szCs w:val="22"/>
+          <w:lang w:val="en-US"/>
+        </w:rPr>
+        <w:t>v.id_Autista</w:t>
+      </w:r>
+      <w:proofErr w:type="spellEnd"/>
     </w:p>
     <w:p>
       <w:pPr>
@@ -3121,6 +5677,7 @@
           <w:lang w:val="en-US"/>
         </w:rPr>
       </w:pPr>
+      <w:proofErr w:type="gramStart"/>
       <w:r>
         <w:rPr>
           <w:rFonts w:ascii="Arial" w:hAnsi="Arial" w:cs="Arial"/>
@@ -3129,7 +5686,40 @@
           <w:szCs w:val="22"/>
           <w:lang w:val="en-US"/>
         </w:rPr>
-        <w:t>inner  join Macchina m</w:t>
+        <w:t>inner  join</w:t>
+      </w:r>
+      <w:proofErr w:type="gramEnd"/>
+      <w:r>
+        <w:rPr>
+          <w:rFonts w:ascii="Arial" w:hAnsi="Arial" w:cs="Arial"/>
+          <w:color w:val="000000"/>
+          <w:sz w:val="22"/>
+          <w:szCs w:val="22"/>
+          <w:lang w:val="en-US"/>
+        </w:rPr>
+        <w:t xml:space="preserve"> </w:t>
+      </w:r>
+      <w:proofErr w:type="spellStart"/>
+      <w:r>
+        <w:rPr>
+          <w:rFonts w:ascii="Arial" w:hAnsi="Arial" w:cs="Arial"/>
+          <w:color w:val="000000"/>
+          <w:sz w:val="22"/>
+          <w:szCs w:val="22"/>
+          <w:lang w:val="en-US"/>
+        </w:rPr>
+        <w:t>Macchina</w:t>
+      </w:r>
+      <w:proofErr w:type="spellEnd"/>
+      <w:r>
+        <w:rPr>
+          <w:rFonts w:ascii="Arial" w:hAnsi="Arial" w:cs="Arial"/>
+          <w:color w:val="000000"/>
+          <w:sz w:val="22"/>
+          <w:szCs w:val="22"/>
+          <w:lang w:val="en-US"/>
+        </w:rPr>
+        <w:t xml:space="preserve"> m</w:t>
       </w:r>
     </w:p>
     <w:p>
@@ -3149,8 +5739,44 @@
           <w:szCs w:val="22"/>
           <w:lang w:val="en-US"/>
         </w:rPr>
-        <w:t>on m.Targa = v.Targa</w:t>
-      </w:r>
+        <w:t xml:space="preserve">on </w:t>
+      </w:r>
+      <w:proofErr w:type="spellStart"/>
+      <w:proofErr w:type="gramStart"/>
+      <w:r>
+        <w:rPr>
+          <w:rFonts w:ascii="Arial" w:hAnsi="Arial" w:cs="Arial"/>
+          <w:color w:val="000000"/>
+          <w:sz w:val="22"/>
+          <w:szCs w:val="22"/>
+          <w:lang w:val="en-US"/>
+        </w:rPr>
+        <w:t>m.Targa</w:t>
+      </w:r>
+      <w:proofErr w:type="spellEnd"/>
+      <w:proofErr w:type="gramEnd"/>
+      <w:r>
+        <w:rPr>
+          <w:rFonts w:ascii="Arial" w:hAnsi="Arial" w:cs="Arial"/>
+          <w:color w:val="000000"/>
+          <w:sz w:val="22"/>
+          <w:szCs w:val="22"/>
+          <w:lang w:val="en-US"/>
+        </w:rPr>
+        <w:t xml:space="preserve"> = </w:t>
+      </w:r>
+      <w:proofErr w:type="spellStart"/>
+      <w:r>
+        <w:rPr>
+          <w:rFonts w:ascii="Arial" w:hAnsi="Arial" w:cs="Arial"/>
+          <w:color w:val="000000"/>
+          <w:sz w:val="22"/>
+          <w:szCs w:val="22"/>
+          <w:lang w:val="en-US"/>
+        </w:rPr>
+        <w:t>v.Targa</w:t>
+      </w:r>
+      <w:proofErr w:type="spellEnd"/>
     </w:p>
     <w:p>
       <w:pPr>
@@ -3169,8 +5795,42 @@
           <w:szCs w:val="22"/>
           <w:lang w:val="en-US"/>
         </w:rPr>
-        <w:t>where partenza = firenze</w:t>
-      </w:r>
+        <w:t xml:space="preserve">where </w:t>
+      </w:r>
+      <w:proofErr w:type="spellStart"/>
+      <w:r>
+        <w:rPr>
+          <w:rFonts w:ascii="Arial" w:hAnsi="Arial" w:cs="Arial"/>
+          <w:color w:val="000000"/>
+          <w:sz w:val="22"/>
+          <w:szCs w:val="22"/>
+          <w:lang w:val="en-US"/>
+        </w:rPr>
+        <w:t>partenza</w:t>
+      </w:r>
+      <w:proofErr w:type="spellEnd"/>
+      <w:r>
+        <w:rPr>
+          <w:rFonts w:ascii="Arial" w:hAnsi="Arial" w:cs="Arial"/>
+          <w:color w:val="000000"/>
+          <w:sz w:val="22"/>
+          <w:szCs w:val="22"/>
+          <w:lang w:val="en-US"/>
+        </w:rPr>
+        <w:t xml:space="preserve"> = </w:t>
+      </w:r>
+      <w:proofErr w:type="spellStart"/>
+      <w:r>
+        <w:rPr>
+          <w:rFonts w:ascii="Arial" w:hAnsi="Arial" w:cs="Arial"/>
+          <w:color w:val="000000"/>
+          <w:sz w:val="22"/>
+          <w:szCs w:val="22"/>
+          <w:lang w:val="en-US"/>
+        </w:rPr>
+        <w:t>firenze</w:t>
+      </w:r>
+      <w:proofErr w:type="spellEnd"/>
     </w:p>
     <w:p>
       <w:pPr>
@@ -3189,7 +5849,29 @@
           <w:szCs w:val="22"/>
           <w:lang w:val="en-US"/>
         </w:rPr>
-        <w:t>and arrivo = bologna</w:t>
+        <w:t xml:space="preserve">and </w:t>
+      </w:r>
+      <w:proofErr w:type="spellStart"/>
+      <w:r>
+        <w:rPr>
+          <w:rFonts w:ascii="Arial" w:hAnsi="Arial" w:cs="Arial"/>
+          <w:color w:val="000000"/>
+          <w:sz w:val="22"/>
+          <w:szCs w:val="22"/>
+          <w:lang w:val="en-US"/>
+        </w:rPr>
+        <w:t>arrivo</w:t>
+      </w:r>
+      <w:proofErr w:type="spellEnd"/>
+      <w:r>
+        <w:rPr>
+          <w:rFonts w:ascii="Arial" w:hAnsi="Arial" w:cs="Arial"/>
+          <w:color w:val="000000"/>
+          <w:sz w:val="22"/>
+          <w:szCs w:val="22"/>
+          <w:lang w:val="en-US"/>
+        </w:rPr>
+        <w:t xml:space="preserve"> = bologna</w:t>
       </w:r>
     </w:p>
     <w:p>
@@ -3211,6 +5893,7 @@
         </w:rPr>
         <w:t>and Data = “</w:t>
       </w:r>
+      <w:proofErr w:type="gramStart"/>
       <w:r>
         <w:rPr>
           <w:rFonts w:ascii="Arial" w:hAnsi="Arial" w:cs="Arial"/>
@@ -3221,6 +5904,7 @@
         </w:rPr>
         <w:t>…..</w:t>
       </w:r>
+      <w:proofErr w:type="gramEnd"/>
       <w:r>
         <w:rPr>
           <w:rFonts w:ascii="Arial" w:hAnsi="Arial" w:cs="Arial"/>
@@ -3249,7 +5933,29 @@
           <w:szCs w:val="22"/>
           <w:lang w:val="en-US"/>
         </w:rPr>
-        <w:t>and v.n_posti &gt; 0</w:t>
+        <w:t xml:space="preserve">and </w:t>
+      </w:r>
+      <w:proofErr w:type="spellStart"/>
+      <w:r>
+        <w:rPr>
+          <w:rFonts w:ascii="Arial" w:hAnsi="Arial" w:cs="Arial"/>
+          <w:color w:val="000000"/>
+          <w:sz w:val="22"/>
+          <w:szCs w:val="22"/>
+          <w:lang w:val="en-US"/>
+        </w:rPr>
+        <w:t>v.n_posti</w:t>
+      </w:r>
+      <w:proofErr w:type="spellEnd"/>
+      <w:r>
+        <w:rPr>
+          <w:rFonts w:ascii="Arial" w:hAnsi="Arial" w:cs="Arial"/>
+          <w:color w:val="000000"/>
+          <w:sz w:val="22"/>
+          <w:szCs w:val="22"/>
+          <w:lang w:val="en-US"/>
+        </w:rPr>
+        <w:t xml:space="preserve"> &gt; 0</w:t>
       </w:r>
     </w:p>
     <w:p>
@@ -3273,7 +5979,31 @@
           <w:szCs w:val="22"/>
           <w:lang w:val="en-US"/>
         </w:rPr>
-        <w:t>order by v.Data desc</w:t>
+        <w:t xml:space="preserve">order by </w:t>
+      </w:r>
+      <w:proofErr w:type="spellStart"/>
+      <w:proofErr w:type="gramStart"/>
+      <w:r>
+        <w:rPr>
+          <w:rFonts w:ascii="Arial" w:hAnsi="Arial" w:cs="Arial"/>
+          <w:color w:val="000000"/>
+          <w:sz w:val="22"/>
+          <w:szCs w:val="22"/>
+          <w:lang w:val="en-US"/>
+        </w:rPr>
+        <w:t>v.Data</w:t>
+      </w:r>
+      <w:proofErr w:type="spellEnd"/>
+      <w:proofErr w:type="gramEnd"/>
+      <w:r>
+        <w:rPr>
+          <w:rFonts w:ascii="Arial" w:hAnsi="Arial" w:cs="Arial"/>
+          <w:color w:val="000000"/>
+          <w:sz w:val="22"/>
+          <w:szCs w:val="22"/>
+          <w:lang w:val="en-US"/>
+        </w:rPr>
+        <w:t xml:space="preserve"> desc</w:t>
       </w:r>
       <w:r>
         <w:rPr>
@@ -3309,14 +6039,25 @@
         </w:numPr>
         <w:spacing w:before="0" w:beforeAutospacing="0" w:after="0" w:afterAutospacing="0"/>
       </w:pPr>
-      <w:r>
-        <w:rPr>
-          <w:rFonts w:ascii="Arial" w:hAnsi="Arial" w:cs="Arial"/>
-          <w:color w:val="000000"/>
-          <w:sz w:val="22"/>
-          <w:szCs w:val="22"/>
-        </w:rPr>
-        <w:t>select * from prenotazione p</w:t>
+      <w:proofErr w:type="spellStart"/>
+      <w:r>
+        <w:rPr>
+          <w:rFonts w:ascii="Arial" w:hAnsi="Arial" w:cs="Arial"/>
+          <w:color w:val="000000"/>
+          <w:sz w:val="22"/>
+          <w:szCs w:val="22"/>
+        </w:rPr>
+        <w:t>select</w:t>
+      </w:r>
+      <w:proofErr w:type="spellEnd"/>
+      <w:r>
+        <w:rPr>
+          <w:rFonts w:ascii="Arial" w:hAnsi="Arial" w:cs="Arial"/>
+          <w:color w:val="000000"/>
+          <w:sz w:val="22"/>
+          <w:szCs w:val="22"/>
+        </w:rPr>
+        <w:t xml:space="preserve"> * from prenotazione p</w:t>
       </w:r>
     </w:p>
     <w:p>
@@ -3325,15 +6066,37 @@
         <w:spacing w:before="0" w:beforeAutospacing="0" w:after="0" w:afterAutospacing="0"/>
         <w:ind w:left="720"/>
       </w:pPr>
-      <w:r>
-        <w:rPr>
-          <w:rFonts w:ascii="Arial" w:hAnsi="Arial" w:cs="Arial"/>
-          <w:color w:val="000000"/>
-          <w:sz w:val="22"/>
-          <w:szCs w:val="22"/>
-        </w:rPr>
-        <w:t>inner join passeggero pa</w:t>
-      </w:r>
+      <w:proofErr w:type="spellStart"/>
+      <w:r>
+        <w:rPr>
+          <w:rFonts w:ascii="Arial" w:hAnsi="Arial" w:cs="Arial"/>
+          <w:color w:val="000000"/>
+          <w:sz w:val="22"/>
+          <w:szCs w:val="22"/>
+        </w:rPr>
+        <w:t>inner</w:t>
+      </w:r>
+      <w:proofErr w:type="spellEnd"/>
+      <w:r>
+        <w:rPr>
+          <w:rFonts w:ascii="Arial" w:hAnsi="Arial" w:cs="Arial"/>
+          <w:color w:val="000000"/>
+          <w:sz w:val="22"/>
+          <w:szCs w:val="22"/>
+        </w:rPr>
+        <w:t xml:space="preserve"> join passeggero </w:t>
+      </w:r>
+      <w:proofErr w:type="spellStart"/>
+      <w:r>
+        <w:rPr>
+          <w:rFonts w:ascii="Arial" w:hAnsi="Arial" w:cs="Arial"/>
+          <w:color w:val="000000"/>
+          <w:sz w:val="22"/>
+          <w:szCs w:val="22"/>
+        </w:rPr>
+        <w:t>pa</w:t>
+      </w:r>
+      <w:proofErr w:type="spellEnd"/>
     </w:p>
     <w:p>
       <w:pPr>
@@ -3348,8 +6111,39 @@
           <w:sz w:val="22"/>
           <w:szCs w:val="22"/>
         </w:rPr>
-        <w:t>on p.id_Passeggero = pa.id_Passeggero</w:t>
-      </w:r>
+        <w:t xml:space="preserve">on </w:t>
+      </w:r>
+      <w:proofErr w:type="spellStart"/>
+      <w:r>
+        <w:rPr>
+          <w:rFonts w:ascii="Arial" w:hAnsi="Arial" w:cs="Arial"/>
+          <w:color w:val="000000"/>
+          <w:sz w:val="22"/>
+          <w:szCs w:val="22"/>
+        </w:rPr>
+        <w:t>p.id_Passeggero</w:t>
+      </w:r>
+      <w:proofErr w:type="spellEnd"/>
+      <w:r>
+        <w:rPr>
+          <w:rFonts w:ascii="Arial" w:hAnsi="Arial" w:cs="Arial"/>
+          <w:color w:val="000000"/>
+          <w:sz w:val="22"/>
+          <w:szCs w:val="22"/>
+        </w:rPr>
+        <w:t xml:space="preserve"> = </w:t>
+      </w:r>
+      <w:proofErr w:type="spellStart"/>
+      <w:r>
+        <w:rPr>
+          <w:rFonts w:ascii="Arial" w:hAnsi="Arial" w:cs="Arial"/>
+          <w:color w:val="000000"/>
+          <w:sz w:val="22"/>
+          <w:szCs w:val="22"/>
+        </w:rPr>
+        <w:t>pa.id_Passeggero</w:t>
+      </w:r>
+      <w:proofErr w:type="spellEnd"/>
     </w:p>
     <w:p>
       <w:pPr>
@@ -3357,14 +6151,25 @@
         <w:spacing w:before="0" w:beforeAutospacing="0" w:after="0" w:afterAutospacing="0"/>
         <w:ind w:left="720"/>
       </w:pPr>
-      <w:r>
-        <w:rPr>
-          <w:rFonts w:ascii="Arial" w:hAnsi="Arial" w:cs="Arial"/>
-          <w:color w:val="000000"/>
-          <w:sz w:val="22"/>
-          <w:szCs w:val="22"/>
-        </w:rPr>
-        <w:t>inner join viaggio v</w:t>
+      <w:proofErr w:type="spellStart"/>
+      <w:r>
+        <w:rPr>
+          <w:rFonts w:ascii="Arial" w:hAnsi="Arial" w:cs="Arial"/>
+          <w:color w:val="000000"/>
+          <w:sz w:val="22"/>
+          <w:szCs w:val="22"/>
+        </w:rPr>
+        <w:t>inner</w:t>
+      </w:r>
+      <w:proofErr w:type="spellEnd"/>
+      <w:r>
+        <w:rPr>
+          <w:rFonts w:ascii="Arial" w:hAnsi="Arial" w:cs="Arial"/>
+          <w:color w:val="000000"/>
+          <w:sz w:val="22"/>
+          <w:szCs w:val="22"/>
+        </w:rPr>
+        <w:t xml:space="preserve"> join viaggio v</w:t>
       </w:r>
     </w:p>
     <w:p>
@@ -3380,23 +6185,195 @@
           <w:sz w:val="22"/>
           <w:szCs w:val="22"/>
         </w:rPr>
-        <w:t>on v.id_Viaggio = p.id_Viaggio</w:t>
-      </w:r>
+        <w:t xml:space="preserve">on </w:t>
+      </w:r>
+      <w:proofErr w:type="spellStart"/>
+      <w:r>
+        <w:rPr>
+          <w:rFonts w:ascii="Arial" w:hAnsi="Arial" w:cs="Arial"/>
+          <w:color w:val="000000"/>
+          <w:sz w:val="22"/>
+          <w:szCs w:val="22"/>
+        </w:rPr>
+        <w:t>v.id_Viaggio</w:t>
+      </w:r>
+      <w:proofErr w:type="spellEnd"/>
+      <w:r>
+        <w:rPr>
+          <w:rFonts w:ascii="Arial" w:hAnsi="Arial" w:cs="Arial"/>
+          <w:color w:val="000000"/>
+          <w:sz w:val="22"/>
+          <w:szCs w:val="22"/>
+        </w:rPr>
+        <w:t xml:space="preserve"> = </w:t>
+      </w:r>
+      <w:proofErr w:type="spellStart"/>
+      <w:r>
+        <w:rPr>
+          <w:rFonts w:ascii="Arial" w:hAnsi="Arial" w:cs="Arial"/>
+          <w:color w:val="000000"/>
+          <w:sz w:val="22"/>
+          <w:szCs w:val="22"/>
+        </w:rPr>
+        <w:t>p.id_Viaggio</w:t>
+      </w:r>
+      <w:proofErr w:type="spellEnd"/>
     </w:p>
     <w:p>
       <w:pPr>
         <w:pStyle w:val="NormaleWeb"/>
         <w:spacing w:before="0" w:beforeAutospacing="0" w:after="0" w:afterAutospacing="0"/>
         <w:ind w:left="720"/>
-      </w:pPr>
-      <w:r>
-        <w:rPr>
-          <w:rFonts w:ascii="Arial" w:hAnsi="Arial" w:cs="Arial"/>
-          <w:color w:val="000000"/>
-          <w:sz w:val="22"/>
-          <w:szCs w:val="22"/>
-        </w:rPr>
-        <w:t>where id_Prenotazione = 12345;</w:t>
+        <w:rPr>
+          <w:rFonts w:ascii="Arial" w:hAnsi="Arial" w:cs="Arial"/>
+          <w:color w:val="000000"/>
+          <w:sz w:val="22"/>
+          <w:szCs w:val="22"/>
+        </w:rPr>
+      </w:pPr>
+      <w:proofErr w:type="spellStart"/>
+      <w:r>
+        <w:rPr>
+          <w:rFonts w:ascii="Arial" w:hAnsi="Arial" w:cs="Arial"/>
+          <w:color w:val="000000"/>
+          <w:sz w:val="22"/>
+          <w:szCs w:val="22"/>
+        </w:rPr>
+        <w:t>where</w:t>
+      </w:r>
+      <w:proofErr w:type="spellEnd"/>
+      <w:r>
+        <w:rPr>
+          <w:rFonts w:ascii="Arial" w:hAnsi="Arial" w:cs="Arial"/>
+          <w:color w:val="000000"/>
+          <w:sz w:val="22"/>
+          <w:szCs w:val="22"/>
+        </w:rPr>
+        <w:t xml:space="preserve"> </w:t>
+      </w:r>
+      <w:proofErr w:type="spellStart"/>
+      <w:r>
+        <w:rPr>
+          <w:rFonts w:ascii="Arial" w:hAnsi="Arial" w:cs="Arial"/>
+          <w:color w:val="000000"/>
+          <w:sz w:val="22"/>
+          <w:szCs w:val="22"/>
+        </w:rPr>
+        <w:t>id_Prenotazione</w:t>
+      </w:r>
+      <w:proofErr w:type="spellEnd"/>
+      <w:r>
+        <w:rPr>
+          <w:rFonts w:ascii="Arial" w:hAnsi="Arial" w:cs="Arial"/>
+          <w:color w:val="000000"/>
+          <w:sz w:val="22"/>
+          <w:szCs w:val="22"/>
+        </w:rPr>
+        <w:t xml:space="preserve"> = 12345;</w:t>
+      </w:r>
+    </w:p>
+    <w:p>
+      <w:pPr>
+        <w:pStyle w:val="NormaleWeb"/>
+        <w:spacing w:before="0" w:beforeAutospacing="0" w:after="0" w:afterAutospacing="0"/>
+        <w:rPr>
+          <w:rFonts w:ascii="Arial" w:hAnsi="Arial" w:cs="Arial"/>
+          <w:color w:val="000000"/>
+          <w:sz w:val="22"/>
+          <w:szCs w:val="22"/>
+        </w:rPr>
+      </w:pPr>
+    </w:p>
+    <w:p>
+      <w:pPr>
+        <w:pStyle w:val="NormaleWeb"/>
+        <w:numPr>
+          <w:ilvl w:val="0"/>
+          <w:numId w:val="5"/>
+        </w:numPr>
+        <w:spacing w:before="0" w:beforeAutospacing="0" w:after="0" w:afterAutospacing="0"/>
+      </w:pPr>
+      <w:proofErr w:type="spellStart"/>
+      <w:r>
+        <w:rPr>
+          <w:rFonts w:ascii="Arial" w:hAnsi="Arial" w:cs="Arial"/>
+          <w:color w:val="000000"/>
+          <w:sz w:val="22"/>
+          <w:szCs w:val="22"/>
+        </w:rPr>
+        <w:t>select</w:t>
+      </w:r>
+      <w:proofErr w:type="spellEnd"/>
+      <w:r>
+        <w:rPr>
+          <w:rFonts w:ascii="Arial" w:hAnsi="Arial" w:cs="Arial"/>
+          <w:color w:val="000000"/>
+          <w:sz w:val="22"/>
+          <w:szCs w:val="22"/>
+        </w:rPr>
+        <w:t xml:space="preserve"> </w:t>
+      </w:r>
+      <w:proofErr w:type="spellStart"/>
+      <w:r>
+        <w:rPr>
+          <w:rFonts w:ascii="Arial" w:hAnsi="Arial" w:cs="Arial"/>
+          <w:color w:val="000000"/>
+          <w:sz w:val="22"/>
+          <w:szCs w:val="22"/>
+        </w:rPr>
+        <w:t>id_Passeggero</w:t>
+      </w:r>
+      <w:proofErr w:type="spellEnd"/>
+      <w:r>
+        <w:rPr>
+          <w:rFonts w:ascii="Arial" w:hAnsi="Arial" w:cs="Arial"/>
+          <w:color w:val="000000"/>
+          <w:sz w:val="22"/>
+          <w:szCs w:val="22"/>
+        </w:rPr>
+        <w:t xml:space="preserve">, </w:t>
+      </w:r>
+      <w:proofErr w:type="spellStart"/>
+      <w:proofErr w:type="gramStart"/>
+      <w:r>
+        <w:rPr>
+          <w:rFonts w:ascii="Arial" w:hAnsi="Arial" w:cs="Arial"/>
+          <w:color w:val="000000"/>
+          <w:sz w:val="22"/>
+          <w:szCs w:val="22"/>
+        </w:rPr>
+        <w:t>avg</w:t>
+      </w:r>
+      <w:proofErr w:type="spellEnd"/>
+      <w:r>
+        <w:rPr>
+          <w:rFonts w:ascii="Arial" w:hAnsi="Arial" w:cs="Arial"/>
+          <w:color w:val="000000"/>
+          <w:sz w:val="22"/>
+          <w:szCs w:val="22"/>
+        </w:rPr>
+        <w:t>(</w:t>
+      </w:r>
+      <w:proofErr w:type="spellStart"/>
+      <w:proofErr w:type="gramEnd"/>
+      <w:r>
+        <w:rPr>
+          <w:rFonts w:ascii="Arial" w:hAnsi="Arial" w:cs="Arial"/>
+          <w:color w:val="000000"/>
+          <w:sz w:val="22"/>
+          <w:szCs w:val="22"/>
+        </w:rPr>
+        <w:t>f.voto</w:t>
+      </w:r>
+      <w:proofErr w:type="spellEnd"/>
+      <w:r>
+        <w:rPr>
+          <w:rFonts w:ascii="Arial" w:hAnsi="Arial" w:cs="Arial"/>
+          <w:color w:val="000000"/>
+          <w:sz w:val="22"/>
+          <w:szCs w:val="22"/>
+        </w:rPr>
+        <w:t>) </w:t>
       </w:r>
     </w:p>
     <w:p>
@@ -3405,6 +6382,454 @@
         <w:spacing w:before="0" w:beforeAutospacing="0" w:after="0" w:afterAutospacing="0"/>
         <w:ind w:left="720"/>
       </w:pPr>
+      <w:r>
+        <w:rPr>
+          <w:rFonts w:ascii="Arial" w:hAnsi="Arial" w:cs="Arial"/>
+          <w:color w:val="000000"/>
+          <w:sz w:val="22"/>
+          <w:szCs w:val="22"/>
+        </w:rPr>
+        <w:t>from passeggero p</w:t>
+      </w:r>
+    </w:p>
+    <w:p>
+      <w:pPr>
+        <w:pStyle w:val="NormaleWeb"/>
+        <w:spacing w:before="0" w:beforeAutospacing="0" w:after="0" w:afterAutospacing="0"/>
+        <w:ind w:left="720"/>
+      </w:pPr>
+      <w:proofErr w:type="spellStart"/>
+      <w:r>
+        <w:rPr>
+          <w:rFonts w:ascii="Arial" w:hAnsi="Arial" w:cs="Arial"/>
+          <w:color w:val="000000"/>
+          <w:sz w:val="22"/>
+          <w:szCs w:val="22"/>
+        </w:rPr>
+        <w:t>inner</w:t>
+      </w:r>
+      <w:proofErr w:type="spellEnd"/>
+      <w:r>
+        <w:rPr>
+          <w:rFonts w:ascii="Arial" w:hAnsi="Arial" w:cs="Arial"/>
+          <w:color w:val="000000"/>
+          <w:sz w:val="22"/>
+          <w:szCs w:val="22"/>
+        </w:rPr>
+        <w:t xml:space="preserve"> join prenotazione </w:t>
+      </w:r>
+      <w:proofErr w:type="spellStart"/>
+      <w:r>
+        <w:rPr>
+          <w:rFonts w:ascii="Arial" w:hAnsi="Arial" w:cs="Arial"/>
+          <w:color w:val="000000"/>
+          <w:sz w:val="22"/>
+          <w:szCs w:val="22"/>
+        </w:rPr>
+        <w:t>pr</w:t>
+      </w:r>
+      <w:proofErr w:type="spellEnd"/>
+    </w:p>
+    <w:p>
+      <w:pPr>
+        <w:pStyle w:val="NormaleWeb"/>
+        <w:spacing w:before="0" w:beforeAutospacing="0" w:after="0" w:afterAutospacing="0"/>
+        <w:ind w:left="720"/>
+      </w:pPr>
+      <w:r>
+        <w:rPr>
+          <w:rFonts w:ascii="Arial" w:hAnsi="Arial" w:cs="Arial"/>
+          <w:color w:val="000000"/>
+          <w:sz w:val="22"/>
+          <w:szCs w:val="22"/>
+        </w:rPr>
+        <w:t xml:space="preserve">on </w:t>
+      </w:r>
+      <w:proofErr w:type="spellStart"/>
+      <w:r>
+        <w:rPr>
+          <w:rFonts w:ascii="Arial" w:hAnsi="Arial" w:cs="Arial"/>
+          <w:color w:val="000000"/>
+          <w:sz w:val="22"/>
+          <w:szCs w:val="22"/>
+        </w:rPr>
+        <w:t>p.id_passeggero</w:t>
+      </w:r>
+      <w:proofErr w:type="spellEnd"/>
+      <w:r>
+        <w:rPr>
+          <w:rFonts w:ascii="Arial" w:hAnsi="Arial" w:cs="Arial"/>
+          <w:color w:val="000000"/>
+          <w:sz w:val="22"/>
+          <w:szCs w:val="22"/>
+        </w:rPr>
+        <w:t xml:space="preserve"> = </w:t>
+      </w:r>
+      <w:proofErr w:type="spellStart"/>
+      <w:r>
+        <w:rPr>
+          <w:rFonts w:ascii="Arial" w:hAnsi="Arial" w:cs="Arial"/>
+          <w:color w:val="000000"/>
+          <w:sz w:val="22"/>
+          <w:szCs w:val="22"/>
+        </w:rPr>
+        <w:t>pr.id_Passeggero</w:t>
+      </w:r>
+      <w:proofErr w:type="spellEnd"/>
+    </w:p>
+    <w:p>
+      <w:pPr>
+        <w:pStyle w:val="NormaleWeb"/>
+        <w:spacing w:before="0" w:beforeAutospacing="0" w:after="0" w:afterAutospacing="0"/>
+        <w:ind w:left="720"/>
+      </w:pPr>
+      <w:proofErr w:type="spellStart"/>
+      <w:r>
+        <w:rPr>
+          <w:rFonts w:ascii="Arial" w:hAnsi="Arial" w:cs="Arial"/>
+          <w:color w:val="000000"/>
+          <w:sz w:val="22"/>
+          <w:szCs w:val="22"/>
+        </w:rPr>
+        <w:t>inner</w:t>
+      </w:r>
+      <w:proofErr w:type="spellEnd"/>
+      <w:r>
+        <w:rPr>
+          <w:rFonts w:ascii="Arial" w:hAnsi="Arial" w:cs="Arial"/>
+          <w:color w:val="000000"/>
+          <w:sz w:val="22"/>
+          <w:szCs w:val="22"/>
+        </w:rPr>
+        <w:t xml:space="preserve"> join feedback f</w:t>
+      </w:r>
+    </w:p>
+    <w:p>
+      <w:pPr>
+        <w:pStyle w:val="NormaleWeb"/>
+        <w:spacing w:before="0" w:beforeAutospacing="0" w:after="0" w:afterAutospacing="0"/>
+        <w:ind w:left="720"/>
+      </w:pPr>
+      <w:r>
+        <w:rPr>
+          <w:rFonts w:ascii="Arial" w:hAnsi="Arial" w:cs="Arial"/>
+          <w:color w:val="000000"/>
+          <w:sz w:val="22"/>
+          <w:szCs w:val="22"/>
+        </w:rPr>
+        <w:t xml:space="preserve">on </w:t>
+      </w:r>
+      <w:proofErr w:type="spellStart"/>
+      <w:r>
+        <w:rPr>
+          <w:rFonts w:ascii="Arial" w:hAnsi="Arial" w:cs="Arial"/>
+          <w:color w:val="000000"/>
+          <w:sz w:val="22"/>
+          <w:szCs w:val="22"/>
+        </w:rPr>
+        <w:t>f.id_Passeggero</w:t>
+      </w:r>
+      <w:proofErr w:type="spellEnd"/>
+      <w:r>
+        <w:rPr>
+          <w:rFonts w:ascii="Arial" w:hAnsi="Arial" w:cs="Arial"/>
+          <w:color w:val="000000"/>
+          <w:sz w:val="22"/>
+          <w:szCs w:val="22"/>
+        </w:rPr>
+        <w:t xml:space="preserve"> = </w:t>
+      </w:r>
+      <w:proofErr w:type="spellStart"/>
+      <w:r>
+        <w:rPr>
+          <w:rFonts w:ascii="Arial" w:hAnsi="Arial" w:cs="Arial"/>
+          <w:color w:val="000000"/>
+          <w:sz w:val="22"/>
+          <w:szCs w:val="22"/>
+        </w:rPr>
+        <w:t>p.id_Passeggero</w:t>
+      </w:r>
+      <w:proofErr w:type="spellEnd"/>
+    </w:p>
+    <w:p>
+      <w:pPr>
+        <w:pStyle w:val="NormaleWeb"/>
+        <w:spacing w:before="0" w:beforeAutospacing="0" w:after="0" w:afterAutospacing="0"/>
+        <w:ind w:left="720"/>
+      </w:pPr>
+      <w:proofErr w:type="spellStart"/>
+      <w:r>
+        <w:rPr>
+          <w:rFonts w:ascii="Arial" w:hAnsi="Arial" w:cs="Arial"/>
+          <w:color w:val="000000"/>
+          <w:sz w:val="22"/>
+          <w:szCs w:val="22"/>
+        </w:rPr>
+        <w:t>inner</w:t>
+      </w:r>
+      <w:proofErr w:type="spellEnd"/>
+      <w:r>
+        <w:rPr>
+          <w:rFonts w:ascii="Arial" w:hAnsi="Arial" w:cs="Arial"/>
+          <w:color w:val="000000"/>
+          <w:sz w:val="22"/>
+          <w:szCs w:val="22"/>
+        </w:rPr>
+        <w:t xml:space="preserve"> join viaggio v</w:t>
+      </w:r>
+    </w:p>
+    <w:p>
+      <w:pPr>
+        <w:pStyle w:val="NormaleWeb"/>
+        <w:spacing w:before="0" w:beforeAutospacing="0" w:after="0" w:afterAutospacing="0"/>
+        <w:ind w:left="720"/>
+      </w:pPr>
+      <w:r>
+        <w:rPr>
+          <w:rFonts w:ascii="Arial" w:hAnsi="Arial" w:cs="Arial"/>
+          <w:color w:val="000000"/>
+          <w:sz w:val="22"/>
+          <w:szCs w:val="22"/>
+        </w:rPr>
+        <w:t xml:space="preserve">on </w:t>
+      </w:r>
+      <w:proofErr w:type="spellStart"/>
+      <w:r>
+        <w:rPr>
+          <w:rFonts w:ascii="Arial" w:hAnsi="Arial" w:cs="Arial"/>
+          <w:color w:val="000000"/>
+          <w:sz w:val="22"/>
+          <w:szCs w:val="22"/>
+        </w:rPr>
+        <w:t>v.id_Viaggio</w:t>
+      </w:r>
+      <w:proofErr w:type="spellEnd"/>
+      <w:r>
+        <w:rPr>
+          <w:rFonts w:ascii="Arial" w:hAnsi="Arial" w:cs="Arial"/>
+          <w:color w:val="000000"/>
+          <w:sz w:val="22"/>
+          <w:szCs w:val="22"/>
+        </w:rPr>
+        <w:t xml:space="preserve"> = </w:t>
+      </w:r>
+      <w:proofErr w:type="spellStart"/>
+      <w:r>
+        <w:rPr>
+          <w:rFonts w:ascii="Arial" w:hAnsi="Arial" w:cs="Arial"/>
+          <w:color w:val="000000"/>
+          <w:sz w:val="22"/>
+          <w:szCs w:val="22"/>
+        </w:rPr>
+        <w:t>p.id_Viaggio</w:t>
+      </w:r>
+      <w:proofErr w:type="spellEnd"/>
+    </w:p>
+    <w:p>
+      <w:pPr>
+        <w:pStyle w:val="NormaleWeb"/>
+        <w:spacing w:before="0" w:beforeAutospacing="0" w:after="0" w:afterAutospacing="0"/>
+        <w:ind w:left="720"/>
+      </w:pPr>
+      <w:proofErr w:type="spellStart"/>
+      <w:r>
+        <w:rPr>
+          <w:rFonts w:ascii="Arial" w:hAnsi="Arial" w:cs="Arial"/>
+          <w:color w:val="000000"/>
+          <w:sz w:val="22"/>
+          <w:szCs w:val="22"/>
+        </w:rPr>
+        <w:t>where</w:t>
+      </w:r>
+      <w:proofErr w:type="spellEnd"/>
+      <w:r>
+        <w:rPr>
+          <w:rFonts w:ascii="Arial" w:hAnsi="Arial" w:cs="Arial"/>
+          <w:color w:val="000000"/>
+          <w:sz w:val="22"/>
+          <w:szCs w:val="22"/>
+        </w:rPr>
+        <w:t xml:space="preserve"> </w:t>
+      </w:r>
+      <w:proofErr w:type="spellStart"/>
+      <w:r>
+        <w:rPr>
+          <w:rFonts w:ascii="Arial" w:hAnsi="Arial" w:cs="Arial"/>
+          <w:color w:val="000000"/>
+          <w:sz w:val="22"/>
+          <w:szCs w:val="22"/>
+        </w:rPr>
+        <w:t>pr.id_Viaggio</w:t>
+      </w:r>
+      <w:proofErr w:type="spellEnd"/>
+      <w:r>
+        <w:rPr>
+          <w:rFonts w:ascii="Arial" w:hAnsi="Arial" w:cs="Arial"/>
+          <w:color w:val="000000"/>
+          <w:sz w:val="22"/>
+          <w:szCs w:val="22"/>
+        </w:rPr>
+        <w:t xml:space="preserve"> = </w:t>
+      </w:r>
+      <w:proofErr w:type="spellStart"/>
+      <w:r>
+        <w:rPr>
+          <w:rFonts w:ascii="Arial" w:hAnsi="Arial" w:cs="Arial"/>
+          <w:color w:val="000000"/>
+          <w:sz w:val="22"/>
+          <w:szCs w:val="22"/>
+        </w:rPr>
+        <w:t>ilviaggiodelsuddettoautista</w:t>
+      </w:r>
+      <w:proofErr w:type="spellEnd"/>
+    </w:p>
+    <w:p>
+      <w:pPr>
+        <w:pStyle w:val="NormaleWeb"/>
+        <w:spacing w:before="0" w:beforeAutospacing="0" w:after="0" w:afterAutospacing="0"/>
+        <w:ind w:left="720"/>
+      </w:pPr>
+      <w:r>
+        <w:rPr>
+          <w:rFonts w:ascii="Arial" w:hAnsi="Arial" w:cs="Arial"/>
+          <w:color w:val="000000"/>
+          <w:sz w:val="22"/>
+          <w:szCs w:val="22"/>
+        </w:rPr>
+        <w:t xml:space="preserve">and </w:t>
+      </w:r>
+      <w:proofErr w:type="spellStart"/>
+      <w:proofErr w:type="gramStart"/>
+      <w:r>
+        <w:rPr>
+          <w:rFonts w:ascii="Arial" w:hAnsi="Arial" w:cs="Arial"/>
+          <w:color w:val="000000"/>
+          <w:sz w:val="22"/>
+          <w:szCs w:val="22"/>
+        </w:rPr>
+        <w:t>f.tipologia</w:t>
+      </w:r>
+      <w:proofErr w:type="spellEnd"/>
+      <w:proofErr w:type="gramEnd"/>
+      <w:r>
+        <w:rPr>
+          <w:rFonts w:ascii="Arial" w:hAnsi="Arial" w:cs="Arial"/>
+          <w:color w:val="000000"/>
+          <w:sz w:val="22"/>
+          <w:szCs w:val="22"/>
+        </w:rPr>
+        <w:t>=A </w:t>
+      </w:r>
+    </w:p>
+    <w:p>
+      <w:pPr>
+        <w:pStyle w:val="NormaleWeb"/>
+        <w:spacing w:before="0" w:beforeAutospacing="0" w:after="0" w:afterAutospacing="0"/>
+        <w:ind w:left="720"/>
+      </w:pPr>
+      <w:r>
+        <w:rPr>
+          <w:rFonts w:ascii="Arial" w:hAnsi="Arial" w:cs="Arial"/>
+          <w:color w:val="000000"/>
+          <w:sz w:val="22"/>
+          <w:szCs w:val="22"/>
+        </w:rPr>
+        <w:t xml:space="preserve">group by </w:t>
+      </w:r>
+      <w:proofErr w:type="spellStart"/>
+      <w:r>
+        <w:rPr>
+          <w:rFonts w:ascii="Arial" w:hAnsi="Arial" w:cs="Arial"/>
+          <w:color w:val="000000"/>
+          <w:sz w:val="22"/>
+          <w:szCs w:val="22"/>
+        </w:rPr>
+        <w:t>id_Passeggero</w:t>
+      </w:r>
+      <w:proofErr w:type="spellEnd"/>
+    </w:p>
+    <w:p>
+      <w:pPr>
+        <w:pStyle w:val="NormaleWeb"/>
+        <w:spacing w:before="0" w:beforeAutospacing="0" w:after="0" w:afterAutospacing="0"/>
+        <w:ind w:left="720"/>
+      </w:pPr>
+      <w:proofErr w:type="spellStart"/>
+      <w:r>
+        <w:rPr>
+          <w:rFonts w:ascii="Arial" w:hAnsi="Arial" w:cs="Arial"/>
+          <w:color w:val="000000"/>
+          <w:sz w:val="22"/>
+          <w:szCs w:val="22"/>
+        </w:rPr>
+        <w:t>having</w:t>
+      </w:r>
+      <w:proofErr w:type="spellEnd"/>
+      <w:r>
+        <w:rPr>
+          <w:rFonts w:ascii="Arial" w:hAnsi="Arial" w:cs="Arial"/>
+          <w:color w:val="000000"/>
+          <w:sz w:val="22"/>
+          <w:szCs w:val="22"/>
+        </w:rPr>
+        <w:t xml:space="preserve"> </w:t>
+      </w:r>
+      <w:proofErr w:type="spellStart"/>
+      <w:proofErr w:type="gramStart"/>
+      <w:r>
+        <w:rPr>
+          <w:rFonts w:ascii="Arial" w:hAnsi="Arial" w:cs="Arial"/>
+          <w:color w:val="000000"/>
+          <w:sz w:val="22"/>
+          <w:szCs w:val="22"/>
+        </w:rPr>
+        <w:t>avg</w:t>
+      </w:r>
+      <w:proofErr w:type="spellEnd"/>
+      <w:r>
+        <w:rPr>
+          <w:rFonts w:ascii="Arial" w:hAnsi="Arial" w:cs="Arial"/>
+          <w:color w:val="000000"/>
+          <w:sz w:val="22"/>
+          <w:szCs w:val="22"/>
+        </w:rPr>
+        <w:t>(</w:t>
+      </w:r>
+      <w:proofErr w:type="spellStart"/>
+      <w:proofErr w:type="gramEnd"/>
+      <w:r>
+        <w:rPr>
+          <w:rFonts w:ascii="Arial" w:hAnsi="Arial" w:cs="Arial"/>
+          <w:color w:val="000000"/>
+          <w:sz w:val="22"/>
+          <w:szCs w:val="22"/>
+        </w:rPr>
+        <w:t>f.voto</w:t>
+      </w:r>
+      <w:proofErr w:type="spellEnd"/>
+      <w:r>
+        <w:rPr>
+          <w:rFonts w:ascii="Arial" w:hAnsi="Arial" w:cs="Arial"/>
+          <w:color w:val="000000"/>
+          <w:sz w:val="22"/>
+          <w:szCs w:val="22"/>
+        </w:rPr>
+        <w:t>)&gt;3;</w:t>
+      </w:r>
+    </w:p>
+    <w:p>
+      <w:pPr>
+        <w:pStyle w:val="NormaleWeb"/>
+        <w:spacing w:before="0" w:beforeAutospacing="0" w:after="0" w:afterAutospacing="0"/>
+        <w:ind w:left="720"/>
+      </w:pPr>
+    </w:p>
+    <w:p>
+      <w:pPr>
+        <w:pStyle w:val="NormaleWeb"/>
+        <w:spacing w:before="0" w:beforeAutospacing="0" w:after="0" w:afterAutospacing="0"/>
+        <w:ind w:left="720"/>
+      </w:pPr>
     </w:p>
     <w:p>
       <w:pPr>
@@ -3545,7 +6970,7 @@
       </w:pPr>
     </w:p>
     <w:sectPr>
-      <w:footerReference w:type="default" r:id="rId9"/>
+      <w:footerReference w:type="default" r:id="rId10"/>
       <w:pgSz w:w="11906" w:h="16838"/>
       <w:pgMar w:top="1417" w:right="1134" w:bottom="1134" w:left="1134" w:header="708" w:footer="708" w:gutter="0"/>
       <w:pgNumType w:start="0"/>

</xml_diff>